<commit_message>
introduction to data visualization with seaborn - exercises 2
</commit_message>
<xml_diff>
--- a/INTRODUCTION TO DATA VISUALIZATION WITH SEABORN/INTRODUCTION TO SEABORN/Exercises.docx
+++ b/INTRODUCTION TO DATA VISUALIZATION WITH SEABORN/INTRODUCTION TO SEABORN/Exercises.docx
@@ -660,14 +660,17 @@
       </w:pPr>
     </w:p>
     <w:p>
-      <w:r>
-        <w:t># Show </w:t>
-      </w:r>
-      <w:proofErr w:type="spellStart"/>
-      <w:r>
-        <w:t>plot</w:t>
-      </w:r>
-      <w:proofErr w:type="spellEnd"/>
+      <w:pPr>
+        <w:rPr>
+          <w:lang w:val="en-US"/>
+        </w:rPr>
+      </w:pPr>
+      <w:r>
+        <w:rPr>
+          <w:lang w:val="en-US"/>
+        </w:rPr>
+        <w:t># Show plot</w:t>
+      </w:r>
     </w:p>
     <w:p>
       <w:pPr>
@@ -678,11 +681,17 @@
       <w:proofErr w:type="spellStart"/>
       <w:proofErr w:type="gramStart"/>
       <w:r>
+        <w:rPr>
+          <w:lang w:val="en-US"/>
+        </w:rPr>
         <w:t>plt.show</w:t>
       </w:r>
       <w:proofErr w:type="spellEnd"/>
       <w:proofErr w:type="gramEnd"/>
       <w:r>
+        <w:rPr>
+          <w:lang w:val="en-US"/>
+        </w:rPr>
         <w:t>()</w:t>
       </w:r>
     </w:p>
@@ -1058,6 +1067,7 @@
       <w:r>
         <w:rPr>
           <w:color w:val="000000" w:themeColor="text1"/>
+          <w:lang w:val="en-US"/>
         </w:rPr>
         <w:t>plt.show</w:t>
       </w:r>
@@ -1066,6 +1076,7 @@
       <w:r>
         <w:rPr>
           <w:color w:val="000000" w:themeColor="text1"/>
+          <w:lang w:val="en-US"/>
         </w:rPr>
         <w:t>()</w:t>
       </w:r>
@@ -1096,7 +1107,2413 @@
     <w:p>
       <w:pPr>
         <w:rPr>
+          <w:b/>
+          <w:bCs/>
+          <w:color w:val="000000" w:themeColor="text1"/>
+          <w:lang w:val="en-US"/>
+        </w:rPr>
+      </w:pPr>
+      <w:r>
+        <w:rPr>
+          <w:b/>
+          <w:bCs/>
+          <w:color w:val="000000" w:themeColor="text1"/>
+          <w:lang w:val="en-US"/>
+        </w:rPr>
+        <w:t>"Tidy" vs. "untidy" data</w:t>
+      </w:r>
+    </w:p>
+    <w:p>
+      <w:pPr>
+        <w:rPr>
+          <w:color w:val="000000" w:themeColor="text1"/>
+          <w:lang w:val="en-US"/>
+        </w:rPr>
+      </w:pPr>
+      <w:r>
+        <w:rPr>
+          <w:color w:val="000000" w:themeColor="text1"/>
+          <w:lang w:val="en-US"/>
+        </w:rPr>
+        <w:t>Here, we have a sample dataset from a survey of children about their favorite animals. But can we use this dataset as-is with Seaborn? Let's use pandas to import the csv file with the data collected from the survey and determine whether it is tidy, which is essential to having it work well with Seaborn.</w:t>
+      </w:r>
+    </w:p>
+    <w:p>
+      <w:pPr>
+        <w:rPr>
+          <w:color w:val="000000" w:themeColor="text1"/>
+          <w:lang w:val="en-US"/>
+        </w:rPr>
+      </w:pPr>
+      <w:r>
+        <w:rPr>
+          <w:color w:val="000000" w:themeColor="text1"/>
+          <w:lang w:val="en-US"/>
+        </w:rPr>
+        <w:t xml:space="preserve">To get you started, the </w:t>
+      </w:r>
+      <w:proofErr w:type="spellStart"/>
+      <w:r>
+        <w:rPr>
+          <w:color w:val="000000" w:themeColor="text1"/>
+          <w:lang w:val="en-US"/>
+        </w:rPr>
+        <w:t>filepath</w:t>
+      </w:r>
+      <w:proofErr w:type="spellEnd"/>
+      <w:r>
+        <w:rPr>
+          <w:color w:val="000000" w:themeColor="text1"/>
+          <w:lang w:val="en-US"/>
+        </w:rPr>
+        <w:t xml:space="preserve"> to the csv file has been assigned to the variable </w:t>
+      </w:r>
+      <w:proofErr w:type="spellStart"/>
+      <w:r>
+        <w:rPr>
+          <w:color w:val="000000" w:themeColor="text1"/>
+          <w:lang w:val="en-US"/>
+        </w:rPr>
+        <w:t>csv_filepath</w:t>
+      </w:r>
+      <w:proofErr w:type="spellEnd"/>
+      <w:r>
+        <w:rPr>
+          <w:color w:val="000000" w:themeColor="text1"/>
+          <w:lang w:val="en-US"/>
+        </w:rPr>
+        <w:t>.</w:t>
+      </w:r>
+    </w:p>
+    <w:p>
+      <w:pPr>
+        <w:rPr>
+          <w:color w:val="000000" w:themeColor="text1"/>
+          <w:lang w:val="en-US"/>
+        </w:rPr>
+      </w:pPr>
+      <w:r>
+        <w:rPr>
+          <w:color w:val="000000" w:themeColor="text1"/>
+          <w:lang w:val="en-US"/>
+        </w:rPr>
+        <w:t>Note that because </w:t>
+      </w:r>
+      <w:proofErr w:type="spellStart"/>
+      <w:r>
+        <w:rPr>
+          <w:color w:val="000000" w:themeColor="text1"/>
+          <w:lang w:val="en-US"/>
+        </w:rPr>
+        <w:t>csv_filepath</w:t>
+      </w:r>
+      <w:proofErr w:type="spellEnd"/>
+      <w:r>
+        <w:rPr>
+          <w:color w:val="000000" w:themeColor="text1"/>
+          <w:lang w:val="en-US"/>
+        </w:rPr>
+        <w:t> is a Python variable, you will not need to put quotation marks around it when you read the csv.</w:t>
+      </w:r>
+    </w:p>
+    <w:p>
+      <w:pPr>
+        <w:rPr>
+          <w:b/>
+          <w:bCs/>
+          <w:color w:val="000000" w:themeColor="text1"/>
+        </w:rPr>
+      </w:pPr>
+      <w:proofErr w:type="spellStart"/>
+      <w:r>
+        <w:rPr>
+          <w:b/>
+          <w:bCs/>
+          <w:color w:val="000000" w:themeColor="text1"/>
+        </w:rPr>
+        <w:t>Instructions</w:t>
+      </w:r>
+      <w:proofErr w:type="spellEnd"/>
+      <w:r>
+        <w:rPr>
+          <w:b/>
+          <w:bCs/>
+          <w:color w:val="000000" w:themeColor="text1"/>
+        </w:rPr>
+        <w:t xml:space="preserve"> 1/2</w:t>
+      </w:r>
+    </w:p>
+    <w:p>
+      <w:pPr>
+        <w:rPr>
+          <w:color w:val="000000" w:themeColor="text1"/>
+          <w:lang w:val="en-US"/>
+        </w:rPr>
+      </w:pPr>
+      <w:r>
+        <w:rPr>
+          <w:b/>
+          <w:bCs/>
+          <w:color w:val="000000" w:themeColor="text1"/>
+        </w:rPr>
+        <w:t>50 XP</w:t>
+      </w:r>
+    </w:p>
+    <w:p>
+      <w:pPr>
+        <w:numPr>
+          <w:ilvl w:val="0"/>
+          <w:numId w:val="6"/>
+        </w:numPr>
+        <w:rPr>
+          <w:color w:val="000000" w:themeColor="text1"/>
+          <w:lang w:val="en-US"/>
+        </w:rPr>
+      </w:pPr>
+      <w:r>
+        <w:rPr>
+          <w:color w:val="000000" w:themeColor="text1"/>
+          <w:lang w:val="en-US"/>
+        </w:rPr>
+        <w:t>Read the csv file located at </w:t>
+      </w:r>
+      <w:proofErr w:type="spellStart"/>
+      <w:r>
+        <w:rPr>
+          <w:color w:val="000000" w:themeColor="text1"/>
+          <w:lang w:val="en-US"/>
+        </w:rPr>
+        <w:t>csv_filepath</w:t>
+      </w:r>
+      <w:proofErr w:type="spellEnd"/>
+      <w:r>
+        <w:rPr>
+          <w:color w:val="000000" w:themeColor="text1"/>
+          <w:lang w:val="en-US"/>
+        </w:rPr>
+        <w:t xml:space="preserve"> into a </w:t>
+      </w:r>
+      <w:proofErr w:type="spellStart"/>
+      <w:r>
+        <w:rPr>
+          <w:color w:val="000000" w:themeColor="text1"/>
+          <w:lang w:val="en-US"/>
+        </w:rPr>
+        <w:t>DataFrame</w:t>
+      </w:r>
+      <w:proofErr w:type="spellEnd"/>
+      <w:r>
+        <w:rPr>
+          <w:color w:val="000000" w:themeColor="text1"/>
+          <w:lang w:val="en-US"/>
+        </w:rPr>
+        <w:t xml:space="preserve"> named </w:t>
+      </w:r>
+      <w:proofErr w:type="spellStart"/>
+      <w:r>
+        <w:rPr>
+          <w:color w:val="000000" w:themeColor="text1"/>
+          <w:lang w:val="en-US"/>
+        </w:rPr>
+        <w:t>df</w:t>
+      </w:r>
+      <w:proofErr w:type="spellEnd"/>
+      <w:r>
+        <w:rPr>
+          <w:color w:val="000000" w:themeColor="text1"/>
+          <w:lang w:val="en-US"/>
+        </w:rPr>
+        <w:t>.</w:t>
+      </w:r>
+    </w:p>
+    <w:p>
+      <w:pPr>
+        <w:numPr>
+          <w:ilvl w:val="0"/>
+          <w:numId w:val="6"/>
+        </w:numPr>
+        <w:rPr>
+          <w:color w:val="000000" w:themeColor="text1"/>
+          <w:lang w:val="en-US"/>
+        </w:rPr>
+      </w:pPr>
+      <w:r>
+        <w:rPr>
+          <w:color w:val="000000" w:themeColor="text1"/>
+          <w:lang w:val="en-US"/>
+        </w:rPr>
+        <w:t>Print the head of </w:t>
+      </w:r>
+      <w:proofErr w:type="spellStart"/>
+      <w:r>
+        <w:rPr>
+          <w:color w:val="000000" w:themeColor="text1"/>
+          <w:lang w:val="en-US"/>
+        </w:rPr>
+        <w:t>df</w:t>
+      </w:r>
+      <w:proofErr w:type="spellEnd"/>
+      <w:r>
+        <w:rPr>
+          <w:color w:val="000000" w:themeColor="text1"/>
+          <w:lang w:val="en-US"/>
+        </w:rPr>
+        <w:t> to show the first five rows.</w:t>
+      </w:r>
+    </w:p>
+    <w:p>
+      <w:pPr>
+        <w:rPr>
+          <w:color w:val="000000" w:themeColor="text1"/>
+          <w:lang w:val="en-US"/>
+        </w:rPr>
+      </w:pPr>
+      <w:r>
+        <w:rPr>
+          <w:rFonts w:ascii="Arial" w:eastAsia="Times New Roman" w:hAnsi="Arial" w:cs="Arial"/>
+          <w:b/>
+          <w:bCs/>
+          <w:color w:val="05192D"/>
+          <w:spacing w:val="-8"/>
+          <w:kern w:val="0"/>
+          <w:sz w:val="27"/>
+          <w:szCs w:val="27"/>
+          <w:lang w:val="en-US" w:eastAsia="ru-RU"/>
+          <w14:ligatures w14:val="none"/>
+        </w:rPr>
+        <w:t>Question</w:t>
+      </w:r>
+    </w:p>
+    <w:p>
+      <w:pPr>
+        <w:spacing w:after="0" w:afterAutospacing="1" w:line="240" w:lineRule="auto"/>
+        <w:rPr>
+          <w:rFonts w:ascii="Arial" w:eastAsia="Times New Roman" w:hAnsi="Arial" w:cs="Arial"/>
+          <w:color w:val="05192D"/>
+          <w:kern w:val="0"/>
+          <w:sz w:val="21"/>
+          <w:szCs w:val="21"/>
+          <w:lang w:val="en-US" w:eastAsia="ru-RU"/>
+          <w14:ligatures w14:val="none"/>
+        </w:rPr>
+      </w:pPr>
+      <w:r>
+        <w:rPr>
+          <w:rFonts w:ascii="Arial" w:eastAsia="Times New Roman" w:hAnsi="Arial" w:cs="Arial"/>
+          <w:color w:val="05192D"/>
+          <w:kern w:val="0"/>
+          <w:sz w:val="21"/>
+          <w:szCs w:val="21"/>
+          <w:lang w:val="en-US" w:eastAsia="ru-RU"/>
+          <w14:ligatures w14:val="none"/>
+        </w:rPr>
+        <w:t xml:space="preserve">View the first five rows of the </w:t>
+      </w:r>
+      <w:proofErr w:type="spellStart"/>
+      <w:r>
+        <w:rPr>
+          <w:rFonts w:ascii="Arial" w:eastAsia="Times New Roman" w:hAnsi="Arial" w:cs="Arial"/>
+          <w:color w:val="05192D"/>
+          <w:kern w:val="0"/>
+          <w:sz w:val="21"/>
+          <w:szCs w:val="21"/>
+          <w:lang w:val="en-US" w:eastAsia="ru-RU"/>
+          <w14:ligatures w14:val="none"/>
+        </w:rPr>
+        <w:t>DataFrame</w:t>
+      </w:r>
+      <w:proofErr w:type="spellEnd"/>
+      <w:r>
+        <w:rPr>
+          <w:rFonts w:ascii="Arial" w:eastAsia="Times New Roman" w:hAnsi="Arial" w:cs="Arial"/>
+          <w:color w:val="05192D"/>
+          <w:kern w:val="0"/>
+          <w:sz w:val="21"/>
+          <w:szCs w:val="21"/>
+          <w:lang w:val="en-US" w:eastAsia="ru-RU"/>
+          <w14:ligatures w14:val="none"/>
+        </w:rPr>
+        <w:t> </w:t>
+      </w:r>
+      <w:proofErr w:type="spellStart"/>
+      <w:r>
+        <w:rPr>
+          <w:rFonts w:ascii="Courier New" w:eastAsia="Times New Roman" w:hAnsi="Courier New" w:cs="Courier New"/>
+          <w:color w:val="05192D"/>
+          <w:kern w:val="0"/>
+          <w:sz w:val="18"/>
+          <w:szCs w:val="18"/>
+          <w:shd w:val="clear" w:color="auto" w:fill="EFEFF5"/>
+          <w:lang w:val="en-US" w:eastAsia="ru-RU"/>
+          <w14:ligatures w14:val="none"/>
+        </w:rPr>
+        <w:t>df</w:t>
+      </w:r>
+      <w:proofErr w:type="spellEnd"/>
+      <w:r>
+        <w:rPr>
+          <w:rFonts w:ascii="Arial" w:eastAsia="Times New Roman" w:hAnsi="Arial" w:cs="Arial"/>
+          <w:color w:val="05192D"/>
+          <w:kern w:val="0"/>
+          <w:sz w:val="21"/>
+          <w:szCs w:val="21"/>
+          <w:lang w:val="en-US" w:eastAsia="ru-RU"/>
+          <w14:ligatures w14:val="none"/>
+        </w:rPr>
+        <w:t>. Is it tidy? Why or why not?</w:t>
+      </w:r>
+    </w:p>
+    <w:p>
+      <w:pPr>
+        <w:spacing w:after="120" w:line="240" w:lineRule="auto"/>
+        <w:outlineLvl w:val="2"/>
+        <w:rPr>
+          <w:rFonts w:ascii="Arial" w:eastAsia="Times New Roman" w:hAnsi="Arial" w:cs="Arial"/>
+          <w:b/>
+          <w:bCs/>
+          <w:color w:val="05192D"/>
+          <w:spacing w:val="-8"/>
+          <w:kern w:val="0"/>
+          <w:lang w:eastAsia="ru-RU"/>
+          <w14:ligatures w14:val="none"/>
+        </w:rPr>
+      </w:pPr>
+      <w:proofErr w:type="spellStart"/>
+      <w:r>
+        <w:rPr>
+          <w:rFonts w:ascii="Arial" w:eastAsia="Times New Roman" w:hAnsi="Arial" w:cs="Arial"/>
+          <w:b/>
+          <w:bCs/>
+          <w:color w:val="05192D"/>
+          <w:spacing w:val="-8"/>
+          <w:kern w:val="0"/>
+          <w:lang w:eastAsia="ru-RU"/>
+          <w14:ligatures w14:val="none"/>
+        </w:rPr>
+        <w:t>Possible</w:t>
+      </w:r>
+      <w:proofErr w:type="spellEnd"/>
+      <w:r>
+        <w:rPr>
+          <w:rFonts w:ascii="Arial" w:eastAsia="Times New Roman" w:hAnsi="Arial" w:cs="Arial"/>
+          <w:b/>
+          <w:bCs/>
+          <w:color w:val="05192D"/>
+          <w:spacing w:val="-8"/>
+          <w:kern w:val="0"/>
+          <w:lang w:eastAsia="ru-RU"/>
+          <w14:ligatures w14:val="none"/>
+        </w:rPr>
+        <w:t xml:space="preserve"> </w:t>
+      </w:r>
+      <w:proofErr w:type="spellStart"/>
+      <w:r>
+        <w:rPr>
+          <w:rFonts w:ascii="Arial" w:eastAsia="Times New Roman" w:hAnsi="Arial" w:cs="Arial"/>
+          <w:b/>
+          <w:bCs/>
+          <w:color w:val="05192D"/>
+          <w:spacing w:val="-8"/>
+          <w:kern w:val="0"/>
+          <w:lang w:eastAsia="ru-RU"/>
+          <w14:ligatures w14:val="none"/>
+        </w:rPr>
+        <w:t>answers</w:t>
+      </w:r>
+      <w:proofErr w:type="spellEnd"/>
+    </w:p>
+    <w:p>
+      <w:pPr>
+        <w:pStyle w:val="a7"/>
+        <w:numPr>
+          <w:ilvl w:val="0"/>
+          <w:numId w:val="6"/>
+        </w:numPr>
+        <w:spacing w:after="0" w:line="240" w:lineRule="auto"/>
+        <w:rPr>
+          <w:rFonts w:ascii="Arial" w:eastAsia="Times New Roman" w:hAnsi="Arial" w:cs="Arial"/>
+          <w:color w:val="05192D"/>
+          <w:kern w:val="0"/>
+          <w:sz w:val="21"/>
+          <w:szCs w:val="21"/>
+          <w:lang w:val="en-US" w:eastAsia="ru-RU"/>
+          <w14:ligatures w14:val="none"/>
+        </w:rPr>
+      </w:pPr>
+      <w:r>
+        <w:rPr>
+          <w:rFonts w:ascii="Arial" w:eastAsia="Times New Roman" w:hAnsi="Arial" w:cs="Arial"/>
+          <w:color w:val="05192D"/>
+          <w:kern w:val="0"/>
+          <w:sz w:val="21"/>
+          <w:szCs w:val="21"/>
+          <w:lang w:val="en-US" w:eastAsia="ru-RU"/>
+          <w14:ligatures w14:val="none"/>
+        </w:rPr>
+        <w:t>Yes, because there are no typos or missing values.</w:t>
+      </w:r>
+    </w:p>
+    <w:p>
+      <w:pPr>
+        <w:pStyle w:val="a7"/>
+        <w:numPr>
+          <w:ilvl w:val="0"/>
+          <w:numId w:val="6"/>
+        </w:numPr>
+        <w:spacing w:after="0" w:line="240" w:lineRule="auto"/>
+        <w:rPr>
+          <w:rFonts w:ascii="Arial" w:eastAsia="Times New Roman" w:hAnsi="Arial" w:cs="Arial"/>
+          <w:color w:val="05192D"/>
+          <w:kern w:val="0"/>
+          <w:sz w:val="21"/>
+          <w:szCs w:val="21"/>
+          <w:lang w:val="en-US" w:eastAsia="ru-RU"/>
+          <w14:ligatures w14:val="none"/>
+        </w:rPr>
+      </w:pPr>
+      <w:r>
+        <w:rPr>
+          <w:rFonts w:ascii="Arial" w:eastAsia="Times New Roman" w:hAnsi="Arial" w:cs="Arial"/>
+          <w:color w:val="05192D"/>
+          <w:kern w:val="0"/>
+          <w:sz w:val="21"/>
+          <w:szCs w:val="21"/>
+          <w:lang w:val="en-US" w:eastAsia="ru-RU"/>
+          <w14:ligatures w14:val="none"/>
+        </w:rPr>
+        <w:t>Yes, because it is well organized and easy to read.</w:t>
+      </w:r>
+    </w:p>
+    <w:p>
+      <w:pPr>
+        <w:pStyle w:val="a7"/>
+        <w:numPr>
+          <w:ilvl w:val="0"/>
+          <w:numId w:val="6"/>
+        </w:numPr>
+        <w:spacing w:after="0" w:line="240" w:lineRule="auto"/>
+        <w:rPr>
+          <w:rFonts w:ascii="Arial" w:eastAsia="Times New Roman" w:hAnsi="Arial" w:cs="Arial"/>
+          <w:color w:val="00B0F0"/>
+          <w:kern w:val="0"/>
+          <w:sz w:val="21"/>
+          <w:szCs w:val="21"/>
+          <w:lang w:val="en-US" w:eastAsia="ru-RU"/>
+          <w14:ligatures w14:val="none"/>
+        </w:rPr>
+      </w:pPr>
+      <w:r>
+        <w:rPr>
+          <w:rFonts w:ascii="Arial" w:eastAsia="Times New Roman" w:hAnsi="Arial" w:cs="Arial"/>
+          <w:color w:val="00B0F0"/>
+          <w:kern w:val="0"/>
+          <w:sz w:val="21"/>
+          <w:szCs w:val="21"/>
+          <w:lang w:val="en-US" w:eastAsia="ru-RU"/>
+          <w14:ligatures w14:val="none"/>
+        </w:rPr>
+        <w:t>No, because a single column contains different types of information.</w:t>
+      </w:r>
+    </w:p>
+    <w:p>
+      <w:pPr>
+        <w:spacing w:after="0" w:line="240" w:lineRule="auto"/>
+        <w:rPr>
+          <w:rFonts w:ascii="Arial" w:eastAsia="Times New Roman" w:hAnsi="Arial" w:cs="Arial"/>
+          <w:color w:val="00B0F0"/>
+          <w:kern w:val="0"/>
+          <w:sz w:val="21"/>
+          <w:szCs w:val="21"/>
+          <w:lang w:val="en-US" w:eastAsia="ru-RU"/>
+          <w14:ligatures w14:val="none"/>
+        </w:rPr>
+      </w:pPr>
+    </w:p>
+    <w:p>
+      <w:pPr>
+        <w:spacing w:after="0" w:line="240" w:lineRule="auto"/>
+        <w:rPr>
+          <w:rFonts w:ascii="Arial" w:eastAsia="Times New Roman" w:hAnsi="Arial" w:cs="Arial"/>
+          <w:b/>
+          <w:bCs/>
+          <w:color w:val="000000" w:themeColor="text1"/>
+          <w:kern w:val="0"/>
+          <w:sz w:val="21"/>
+          <w:szCs w:val="21"/>
+          <w:lang w:val="en-US" w:eastAsia="ru-RU"/>
+          <w14:ligatures w14:val="none"/>
+        </w:rPr>
+      </w:pPr>
+      <w:r>
+        <w:rPr>
+          <w:rFonts w:ascii="Arial" w:eastAsia="Times New Roman" w:hAnsi="Arial" w:cs="Arial"/>
+          <w:b/>
+          <w:bCs/>
+          <w:color w:val="000000" w:themeColor="text1"/>
+          <w:kern w:val="0"/>
+          <w:sz w:val="21"/>
+          <w:szCs w:val="21"/>
+          <w:lang w:val="en-US" w:eastAsia="ru-RU"/>
+          <w14:ligatures w14:val="none"/>
+        </w:rPr>
+        <w:t>script.py</w:t>
+      </w:r>
+    </w:p>
+    <w:p>
+      <w:pPr>
+        <w:spacing w:after="0" w:line="240" w:lineRule="auto"/>
+        <w:rPr>
+          <w:rFonts w:ascii="Arial" w:eastAsia="Times New Roman" w:hAnsi="Arial" w:cs="Arial"/>
+          <w:color w:val="000000" w:themeColor="text1"/>
+          <w:kern w:val="0"/>
+          <w:sz w:val="21"/>
+          <w:szCs w:val="21"/>
+          <w:lang w:val="en-US" w:eastAsia="ru-RU"/>
+          <w14:ligatures w14:val="none"/>
+        </w:rPr>
+      </w:pPr>
+    </w:p>
+    <w:p>
+      <w:pPr>
+        <w:spacing w:after="0" w:line="240" w:lineRule="auto"/>
+        <w:rPr>
+          <w:rFonts w:ascii="Arial" w:eastAsia="Times New Roman" w:hAnsi="Arial" w:cs="Arial"/>
+          <w:color w:val="000000" w:themeColor="text1"/>
+          <w:kern w:val="0"/>
+          <w:sz w:val="21"/>
+          <w:szCs w:val="21"/>
+          <w:lang w:val="en-US" w:eastAsia="ru-RU"/>
+          <w14:ligatures w14:val="none"/>
+        </w:rPr>
+      </w:pPr>
+      <w:r>
+        <w:rPr>
+          <w:rFonts w:ascii="Arial" w:eastAsia="Times New Roman" w:hAnsi="Arial" w:cs="Arial"/>
+          <w:color w:val="000000" w:themeColor="text1"/>
+          <w:kern w:val="0"/>
+          <w:sz w:val="21"/>
+          <w:szCs w:val="21"/>
+          <w:lang w:val="en-US" w:eastAsia="ru-RU"/>
+          <w14:ligatures w14:val="none"/>
+        </w:rPr>
+        <w:t># Import pandas</w:t>
+      </w:r>
+    </w:p>
+    <w:p>
+      <w:pPr>
+        <w:spacing w:after="0" w:line="240" w:lineRule="auto"/>
+        <w:rPr>
+          <w:rFonts w:ascii="Arial" w:eastAsia="Times New Roman" w:hAnsi="Arial" w:cs="Arial"/>
+          <w:color w:val="000000" w:themeColor="text1"/>
+          <w:kern w:val="0"/>
+          <w:sz w:val="21"/>
+          <w:szCs w:val="21"/>
+          <w:lang w:val="en-US" w:eastAsia="ru-RU"/>
+          <w14:ligatures w14:val="none"/>
+        </w:rPr>
+      </w:pPr>
+      <w:r>
+        <w:rPr>
+          <w:rFonts w:ascii="Arial" w:eastAsia="Times New Roman" w:hAnsi="Arial" w:cs="Arial"/>
+          <w:color w:val="000000" w:themeColor="text1"/>
+          <w:kern w:val="0"/>
+          <w:sz w:val="21"/>
+          <w:szCs w:val="21"/>
+          <w:lang w:val="en-US" w:eastAsia="ru-RU"/>
+          <w14:ligatures w14:val="none"/>
+        </w:rPr>
+        <w:t>import pandas as pd</w:t>
+      </w:r>
+    </w:p>
+    <w:p>
+      <w:pPr>
+        <w:spacing w:after="0" w:line="240" w:lineRule="auto"/>
+        <w:rPr>
+          <w:rFonts w:ascii="Arial" w:eastAsia="Times New Roman" w:hAnsi="Arial" w:cs="Arial"/>
+          <w:color w:val="000000" w:themeColor="text1"/>
+          <w:kern w:val="0"/>
+          <w:sz w:val="21"/>
+          <w:szCs w:val="21"/>
+          <w:lang w:val="en-US" w:eastAsia="ru-RU"/>
+          <w14:ligatures w14:val="none"/>
+        </w:rPr>
+      </w:pPr>
+    </w:p>
+    <w:p>
+      <w:pPr>
+        <w:spacing w:after="0" w:line="240" w:lineRule="auto"/>
+        <w:rPr>
+          <w:rFonts w:ascii="Arial" w:eastAsia="Times New Roman" w:hAnsi="Arial" w:cs="Arial"/>
+          <w:color w:val="000000" w:themeColor="text1"/>
+          <w:kern w:val="0"/>
+          <w:sz w:val="21"/>
+          <w:szCs w:val="21"/>
+          <w:lang w:val="en-US" w:eastAsia="ru-RU"/>
+          <w14:ligatures w14:val="none"/>
+        </w:rPr>
+      </w:pPr>
+      <w:r>
+        <w:rPr>
+          <w:rFonts w:ascii="Arial" w:eastAsia="Times New Roman" w:hAnsi="Arial" w:cs="Arial"/>
+          <w:color w:val="000000" w:themeColor="text1"/>
+          <w:kern w:val="0"/>
+          <w:sz w:val="21"/>
+          <w:szCs w:val="21"/>
+          <w:lang w:val="en-US" w:eastAsia="ru-RU"/>
+          <w14:ligatures w14:val="none"/>
+        </w:rPr>
+        <w:t># Create a </w:t>
+      </w:r>
+      <w:proofErr w:type="spellStart"/>
+      <w:r>
+        <w:rPr>
+          <w:rFonts w:ascii="Arial" w:eastAsia="Times New Roman" w:hAnsi="Arial" w:cs="Arial"/>
+          <w:color w:val="000000" w:themeColor="text1"/>
+          <w:kern w:val="0"/>
+          <w:sz w:val="21"/>
+          <w:szCs w:val="21"/>
+          <w:lang w:val="en-US" w:eastAsia="ru-RU"/>
+          <w14:ligatures w14:val="none"/>
+        </w:rPr>
+        <w:t>DataFrame</w:t>
+      </w:r>
+      <w:proofErr w:type="spellEnd"/>
+      <w:r>
+        <w:rPr>
+          <w:rFonts w:ascii="Arial" w:eastAsia="Times New Roman" w:hAnsi="Arial" w:cs="Arial"/>
+          <w:color w:val="000000" w:themeColor="text1"/>
+          <w:kern w:val="0"/>
+          <w:sz w:val="21"/>
+          <w:szCs w:val="21"/>
+          <w:lang w:val="en-US" w:eastAsia="ru-RU"/>
+          <w14:ligatures w14:val="none"/>
+        </w:rPr>
+        <w:t> from csv file</w:t>
+      </w:r>
+    </w:p>
+    <w:p>
+      <w:pPr>
+        <w:spacing w:after="0" w:line="240" w:lineRule="auto"/>
+        <w:rPr>
+          <w:rFonts w:ascii="Arial" w:eastAsia="Times New Roman" w:hAnsi="Arial" w:cs="Arial"/>
+          <w:color w:val="000000" w:themeColor="text1"/>
+          <w:kern w:val="0"/>
+          <w:sz w:val="21"/>
+          <w:szCs w:val="21"/>
+          <w:lang w:val="en-US" w:eastAsia="ru-RU"/>
+          <w14:ligatures w14:val="none"/>
+        </w:rPr>
+      </w:pPr>
+      <w:proofErr w:type="spellStart"/>
+      <w:r>
+        <w:rPr>
+          <w:rFonts w:ascii="Arial" w:eastAsia="Times New Roman" w:hAnsi="Arial" w:cs="Arial"/>
+          <w:color w:val="000000" w:themeColor="text1"/>
+          <w:kern w:val="0"/>
+          <w:sz w:val="21"/>
+          <w:szCs w:val="21"/>
+          <w:lang w:val="en-US" w:eastAsia="ru-RU"/>
+          <w14:ligatures w14:val="none"/>
+        </w:rPr>
+        <w:t>df</w:t>
+      </w:r>
+      <w:proofErr w:type="spellEnd"/>
+      <w:r>
+        <w:rPr>
+          <w:rFonts w:ascii="Arial" w:eastAsia="Times New Roman" w:hAnsi="Arial" w:cs="Arial"/>
+          <w:color w:val="000000" w:themeColor="text1"/>
+          <w:kern w:val="0"/>
+          <w:sz w:val="21"/>
+          <w:szCs w:val="21"/>
+          <w:lang w:val="en-US" w:eastAsia="ru-RU"/>
+          <w14:ligatures w14:val="none"/>
+        </w:rPr>
+        <w:t> = </w:t>
+      </w:r>
+      <w:proofErr w:type="spellStart"/>
+      <w:proofErr w:type="gramStart"/>
+      <w:r>
+        <w:rPr>
+          <w:rFonts w:ascii="Arial" w:eastAsia="Times New Roman" w:hAnsi="Arial" w:cs="Arial"/>
+          <w:color w:val="000000" w:themeColor="text1"/>
+          <w:kern w:val="0"/>
+          <w:sz w:val="21"/>
+          <w:szCs w:val="21"/>
+          <w:lang w:val="en-US" w:eastAsia="ru-RU"/>
+          <w14:ligatures w14:val="none"/>
+        </w:rPr>
+        <w:t>pd.read</w:t>
+      </w:r>
+      <w:proofErr w:type="gramEnd"/>
+      <w:r>
+        <w:rPr>
+          <w:rFonts w:ascii="Arial" w:eastAsia="Times New Roman" w:hAnsi="Arial" w:cs="Arial"/>
+          <w:color w:val="000000" w:themeColor="text1"/>
+          <w:kern w:val="0"/>
+          <w:sz w:val="21"/>
+          <w:szCs w:val="21"/>
+          <w:lang w:val="en-US" w:eastAsia="ru-RU"/>
+          <w14:ligatures w14:val="none"/>
+        </w:rPr>
+        <w:t>_csv</w:t>
+      </w:r>
+      <w:proofErr w:type="spellEnd"/>
+      <w:r>
+        <w:rPr>
+          <w:rFonts w:ascii="Arial" w:eastAsia="Times New Roman" w:hAnsi="Arial" w:cs="Arial"/>
+          <w:color w:val="000000" w:themeColor="text1"/>
+          <w:kern w:val="0"/>
+          <w:sz w:val="21"/>
+          <w:szCs w:val="21"/>
+          <w:lang w:val="en-US" w:eastAsia="ru-RU"/>
+          <w14:ligatures w14:val="none"/>
+        </w:rPr>
+        <w:t>(</w:t>
+      </w:r>
+      <w:proofErr w:type="spellStart"/>
+      <w:r>
+        <w:rPr>
+          <w:rFonts w:ascii="Arial" w:eastAsia="Times New Roman" w:hAnsi="Arial" w:cs="Arial"/>
+          <w:color w:val="000000" w:themeColor="text1"/>
+          <w:kern w:val="0"/>
+          <w:sz w:val="21"/>
+          <w:szCs w:val="21"/>
+          <w:lang w:val="en-US" w:eastAsia="ru-RU"/>
+          <w14:ligatures w14:val="none"/>
+        </w:rPr>
+        <w:t>csv_filepath</w:t>
+      </w:r>
+      <w:proofErr w:type="spellEnd"/>
+      <w:r>
+        <w:rPr>
+          <w:rFonts w:ascii="Arial" w:eastAsia="Times New Roman" w:hAnsi="Arial" w:cs="Arial"/>
+          <w:color w:val="000000" w:themeColor="text1"/>
+          <w:kern w:val="0"/>
+          <w:sz w:val="21"/>
+          <w:szCs w:val="21"/>
+          <w:lang w:val="en-US" w:eastAsia="ru-RU"/>
+          <w14:ligatures w14:val="none"/>
+        </w:rPr>
+        <w:t>)</w:t>
+      </w:r>
+    </w:p>
+    <w:p>
+      <w:pPr>
+        <w:spacing w:after="0" w:line="240" w:lineRule="auto"/>
+        <w:rPr>
+          <w:rFonts w:ascii="Arial" w:eastAsia="Times New Roman" w:hAnsi="Arial" w:cs="Arial"/>
+          <w:color w:val="000000" w:themeColor="text1"/>
+          <w:kern w:val="0"/>
+          <w:sz w:val="21"/>
+          <w:szCs w:val="21"/>
+          <w:lang w:val="en-US" w:eastAsia="ru-RU"/>
+          <w14:ligatures w14:val="none"/>
+        </w:rPr>
+      </w:pPr>
+    </w:p>
+    <w:p>
+      <w:pPr>
+        <w:spacing w:after="0" w:line="240" w:lineRule="auto"/>
+        <w:rPr>
+          <w:rFonts w:ascii="Arial" w:eastAsia="Times New Roman" w:hAnsi="Arial" w:cs="Arial"/>
+          <w:color w:val="000000" w:themeColor="text1"/>
+          <w:kern w:val="0"/>
+          <w:sz w:val="21"/>
+          <w:szCs w:val="21"/>
+          <w:lang w:val="en-US" w:eastAsia="ru-RU"/>
+          <w14:ligatures w14:val="none"/>
+        </w:rPr>
+      </w:pPr>
+      <w:r>
+        <w:rPr>
+          <w:rFonts w:ascii="Arial" w:eastAsia="Times New Roman" w:hAnsi="Arial" w:cs="Arial"/>
+          <w:color w:val="000000" w:themeColor="text1"/>
+          <w:kern w:val="0"/>
+          <w:sz w:val="21"/>
+          <w:szCs w:val="21"/>
+          <w:lang w:val="en-US" w:eastAsia="ru-RU"/>
+          <w14:ligatures w14:val="none"/>
+        </w:rPr>
+        <w:t># Print the head of </w:t>
+      </w:r>
+      <w:proofErr w:type="spellStart"/>
+      <w:r>
+        <w:rPr>
+          <w:rFonts w:ascii="Arial" w:eastAsia="Times New Roman" w:hAnsi="Arial" w:cs="Arial"/>
+          <w:color w:val="000000" w:themeColor="text1"/>
+          <w:kern w:val="0"/>
+          <w:sz w:val="21"/>
+          <w:szCs w:val="21"/>
+          <w:lang w:val="en-US" w:eastAsia="ru-RU"/>
+          <w14:ligatures w14:val="none"/>
+        </w:rPr>
+        <w:t>df</w:t>
+      </w:r>
+      <w:proofErr w:type="spellEnd"/>
+    </w:p>
+    <w:p>
+      <w:pPr>
+        <w:spacing w:after="0" w:line="240" w:lineRule="auto"/>
+        <w:rPr>
+          <w:rFonts w:ascii="Arial" w:eastAsia="Times New Roman" w:hAnsi="Arial" w:cs="Arial"/>
+          <w:color w:val="000000" w:themeColor="text1"/>
+          <w:kern w:val="0"/>
+          <w:sz w:val="21"/>
+          <w:szCs w:val="21"/>
+          <w:lang w:val="en-US" w:eastAsia="ru-RU"/>
+          <w14:ligatures w14:val="none"/>
+        </w:rPr>
+      </w:pPr>
+      <w:r>
+        <w:rPr>
+          <w:rFonts w:ascii="Arial" w:eastAsia="Times New Roman" w:hAnsi="Arial" w:cs="Arial"/>
+          <w:color w:val="000000" w:themeColor="text1"/>
+          <w:kern w:val="0"/>
+          <w:sz w:val="21"/>
+          <w:szCs w:val="21"/>
+          <w:lang w:val="en-US" w:eastAsia="ru-RU"/>
+          <w14:ligatures w14:val="none"/>
+        </w:rPr>
+        <w:t>print(</w:t>
+      </w:r>
+      <w:proofErr w:type="spellStart"/>
+      <w:proofErr w:type="gramStart"/>
+      <w:r>
+        <w:rPr>
+          <w:rFonts w:ascii="Arial" w:eastAsia="Times New Roman" w:hAnsi="Arial" w:cs="Arial"/>
+          <w:color w:val="000000" w:themeColor="text1"/>
+          <w:kern w:val="0"/>
+          <w:sz w:val="21"/>
+          <w:szCs w:val="21"/>
+          <w:lang w:val="en-US" w:eastAsia="ru-RU"/>
+          <w14:ligatures w14:val="none"/>
+        </w:rPr>
+        <w:t>df.head</w:t>
+      </w:r>
+      <w:proofErr w:type="spellEnd"/>
+      <w:proofErr w:type="gramEnd"/>
+      <w:r>
+        <w:rPr>
+          <w:rFonts w:ascii="Arial" w:eastAsia="Times New Roman" w:hAnsi="Arial" w:cs="Arial"/>
+          <w:color w:val="000000" w:themeColor="text1"/>
+          <w:kern w:val="0"/>
+          <w:sz w:val="21"/>
+          <w:szCs w:val="21"/>
+          <w:lang w:val="en-US" w:eastAsia="ru-RU"/>
+          <w14:ligatures w14:val="none"/>
+        </w:rPr>
+        <w:t>())</w:t>
+      </w:r>
+    </w:p>
+    <w:p>
+      <w:pPr>
+        <w:spacing w:after="0" w:line="240" w:lineRule="auto"/>
+        <w:rPr>
+          <w:rFonts w:ascii="Arial" w:eastAsia="Times New Roman" w:hAnsi="Arial" w:cs="Arial"/>
+          <w:color w:val="000000" w:themeColor="text1"/>
+          <w:kern w:val="0"/>
+          <w:sz w:val="21"/>
+          <w:szCs w:val="21"/>
+          <w:lang w:val="en-US" w:eastAsia="ru-RU"/>
+          <w14:ligatures w14:val="none"/>
+        </w:rPr>
+      </w:pPr>
+    </w:p>
+    <w:p>
+      <w:pPr>
+        <w:spacing w:after="0" w:line="240" w:lineRule="auto"/>
+        <w:rPr>
+          <w:rFonts w:ascii="Arial" w:eastAsia="Times New Roman" w:hAnsi="Arial" w:cs="Arial"/>
+          <w:color w:val="00B0F0"/>
+          <w:kern w:val="0"/>
+          <w:sz w:val="21"/>
+          <w:szCs w:val="21"/>
+          <w:lang w:val="en-US" w:eastAsia="ru-RU"/>
+          <w14:ligatures w14:val="none"/>
+        </w:rPr>
+      </w:pPr>
+    </w:p>
+    <w:p>
+      <w:pPr>
+        <w:spacing w:after="0" w:line="240" w:lineRule="auto"/>
+        <w:rPr>
+          <w:rFonts w:ascii="Arial" w:eastAsia="Times New Roman" w:hAnsi="Arial" w:cs="Arial"/>
+          <w:color w:val="00B0F0"/>
+          <w:kern w:val="0"/>
+          <w:sz w:val="21"/>
+          <w:szCs w:val="21"/>
+          <w:lang w:val="en-US" w:eastAsia="ru-RU"/>
+          <w14:ligatures w14:val="none"/>
+        </w:rPr>
+      </w:pPr>
+    </w:p>
+    <w:p>
+      <w:pPr>
+        <w:spacing w:after="0" w:line="240" w:lineRule="auto"/>
+        <w:rPr>
+          <w:rFonts w:ascii="Arial" w:eastAsia="Times New Roman" w:hAnsi="Arial" w:cs="Arial"/>
           <w:color w:val="C00000"/>
+          <w:kern w:val="0"/>
+          <w:sz w:val="21"/>
+          <w:szCs w:val="21"/>
+          <w:lang w:val="en-US" w:eastAsia="ru-RU"/>
+          <w14:ligatures w14:val="none"/>
+        </w:rPr>
+      </w:pPr>
+      <w:r>
+        <w:rPr>
+          <w:rFonts w:ascii="Arial" w:eastAsia="Times New Roman" w:hAnsi="Arial" w:cs="Arial"/>
+          <w:color w:val="C00000"/>
+          <w:kern w:val="0"/>
+          <w:sz w:val="21"/>
+          <w:szCs w:val="21"/>
+          <w:lang w:val="en-US" w:eastAsia="ru-RU"/>
+          <w14:ligatures w14:val="none"/>
+        </w:rPr>
+        <w:t>________________________________________________________________________________</w:t>
+      </w:r>
+    </w:p>
+    <w:p>
+      <w:pPr>
+        <w:spacing w:after="0" w:line="240" w:lineRule="auto"/>
+        <w:rPr>
+          <w:rFonts w:ascii="Arial" w:eastAsia="Times New Roman" w:hAnsi="Arial" w:cs="Arial"/>
+          <w:color w:val="C00000"/>
+          <w:kern w:val="0"/>
+          <w:sz w:val="21"/>
+          <w:szCs w:val="21"/>
+          <w:lang w:val="en-US" w:eastAsia="ru-RU"/>
+          <w14:ligatures w14:val="none"/>
+        </w:rPr>
+      </w:pPr>
+    </w:p>
+    <w:p>
+      <w:pPr>
+        <w:spacing w:after="0" w:line="240" w:lineRule="auto"/>
+        <w:rPr>
+          <w:rFonts w:ascii="Arial" w:eastAsia="Times New Roman" w:hAnsi="Arial" w:cs="Arial"/>
+          <w:b/>
+          <w:bCs/>
+          <w:color w:val="000000" w:themeColor="text1"/>
+          <w:kern w:val="0"/>
+          <w:sz w:val="21"/>
+          <w:szCs w:val="21"/>
+          <w:lang w:val="en-US" w:eastAsia="ru-RU"/>
+          <w14:ligatures w14:val="none"/>
+        </w:rPr>
+      </w:pPr>
+      <w:r>
+        <w:rPr>
+          <w:rFonts w:ascii="Arial" w:eastAsia="Times New Roman" w:hAnsi="Arial" w:cs="Arial"/>
+          <w:b/>
+          <w:bCs/>
+          <w:color w:val="000000" w:themeColor="text1"/>
+          <w:kern w:val="0"/>
+          <w:sz w:val="21"/>
+          <w:szCs w:val="21"/>
+          <w:lang w:val="en-US" w:eastAsia="ru-RU"/>
+          <w14:ligatures w14:val="none"/>
+        </w:rPr>
+        <w:t xml:space="preserve">Making a count plot with a </w:t>
+      </w:r>
+      <w:proofErr w:type="spellStart"/>
+      <w:r>
+        <w:rPr>
+          <w:rFonts w:ascii="Arial" w:eastAsia="Times New Roman" w:hAnsi="Arial" w:cs="Arial"/>
+          <w:b/>
+          <w:bCs/>
+          <w:color w:val="000000" w:themeColor="text1"/>
+          <w:kern w:val="0"/>
+          <w:sz w:val="21"/>
+          <w:szCs w:val="21"/>
+          <w:lang w:val="en-US" w:eastAsia="ru-RU"/>
+          <w14:ligatures w14:val="none"/>
+        </w:rPr>
+        <w:t>DataFrame</w:t>
+      </w:r>
+      <w:proofErr w:type="spellEnd"/>
+    </w:p>
+    <w:p>
+      <w:pPr>
+        <w:spacing w:after="0" w:line="240" w:lineRule="auto"/>
+        <w:rPr>
+          <w:rFonts w:ascii="Arial" w:eastAsia="Times New Roman" w:hAnsi="Arial" w:cs="Arial"/>
+          <w:b/>
+          <w:bCs/>
+          <w:color w:val="000000" w:themeColor="text1"/>
+          <w:kern w:val="0"/>
+          <w:sz w:val="21"/>
+          <w:szCs w:val="21"/>
+          <w:lang w:val="en-US" w:eastAsia="ru-RU"/>
+          <w14:ligatures w14:val="none"/>
+        </w:rPr>
+      </w:pPr>
+    </w:p>
+    <w:p>
+      <w:pPr>
+        <w:spacing w:after="0" w:line="240" w:lineRule="auto"/>
+        <w:rPr>
+          <w:rFonts w:ascii="Arial" w:eastAsia="Times New Roman" w:hAnsi="Arial" w:cs="Arial"/>
+          <w:color w:val="000000" w:themeColor="text1"/>
+          <w:kern w:val="0"/>
+          <w:sz w:val="21"/>
+          <w:szCs w:val="21"/>
+          <w:lang w:val="en-US" w:eastAsia="ru-RU"/>
+          <w14:ligatures w14:val="none"/>
+        </w:rPr>
+      </w:pPr>
+      <w:r>
+        <w:rPr>
+          <w:rFonts w:ascii="Arial" w:eastAsia="Times New Roman" w:hAnsi="Arial" w:cs="Arial"/>
+          <w:color w:val="000000" w:themeColor="text1"/>
+          <w:kern w:val="0"/>
+          <w:sz w:val="21"/>
+          <w:szCs w:val="21"/>
+          <w:lang w:val="en-US" w:eastAsia="ru-RU"/>
+          <w14:ligatures w14:val="none"/>
+        </w:rPr>
+        <w:t>In this exercise, we'll look at the responses to a survey sent out to young people. Our primary question here is: how many young people surveyed report being scared of spiders? Survey participants were asked to agree or disagree with the statement "I am afraid of spiders". Responses vary from 1 to 5, where 1 is "Strongly disagree" and 5 is "Strongly agree".</w:t>
+      </w:r>
+    </w:p>
+    <w:p>
+      <w:pPr>
+        <w:spacing w:after="0" w:line="240" w:lineRule="auto"/>
+        <w:rPr>
+          <w:rFonts w:ascii="Arial" w:eastAsia="Times New Roman" w:hAnsi="Arial" w:cs="Arial"/>
+          <w:color w:val="000000" w:themeColor="text1"/>
+          <w:kern w:val="0"/>
+          <w:sz w:val="21"/>
+          <w:szCs w:val="21"/>
+          <w:lang w:val="en-US" w:eastAsia="ru-RU"/>
+          <w14:ligatures w14:val="none"/>
+        </w:rPr>
+      </w:pPr>
+    </w:p>
+    <w:p>
+      <w:pPr>
+        <w:spacing w:after="0" w:line="240" w:lineRule="auto"/>
+        <w:rPr>
+          <w:rFonts w:ascii="Arial" w:eastAsia="Times New Roman" w:hAnsi="Arial" w:cs="Arial"/>
+          <w:color w:val="000000" w:themeColor="text1"/>
+          <w:kern w:val="0"/>
+          <w:sz w:val="21"/>
+          <w:szCs w:val="21"/>
+          <w:lang w:val="en-US" w:eastAsia="ru-RU"/>
+          <w14:ligatures w14:val="none"/>
+        </w:rPr>
+      </w:pPr>
+      <w:r>
+        <w:rPr>
+          <w:rFonts w:ascii="Arial" w:eastAsia="Times New Roman" w:hAnsi="Arial" w:cs="Arial"/>
+          <w:color w:val="000000" w:themeColor="text1"/>
+          <w:kern w:val="0"/>
+          <w:sz w:val="21"/>
+          <w:szCs w:val="21"/>
+          <w:lang w:val="en-US" w:eastAsia="ru-RU"/>
+          <w14:ligatures w14:val="none"/>
+        </w:rPr>
+        <w:t xml:space="preserve">To get you started, the </w:t>
+      </w:r>
+      <w:proofErr w:type="spellStart"/>
+      <w:r>
+        <w:rPr>
+          <w:rFonts w:ascii="Arial" w:eastAsia="Times New Roman" w:hAnsi="Arial" w:cs="Arial"/>
+          <w:color w:val="000000" w:themeColor="text1"/>
+          <w:kern w:val="0"/>
+          <w:sz w:val="21"/>
+          <w:szCs w:val="21"/>
+          <w:lang w:val="en-US" w:eastAsia="ru-RU"/>
+          <w14:ligatures w14:val="none"/>
+        </w:rPr>
+        <w:t>filepath</w:t>
+      </w:r>
+      <w:proofErr w:type="spellEnd"/>
+      <w:r>
+        <w:rPr>
+          <w:rFonts w:ascii="Arial" w:eastAsia="Times New Roman" w:hAnsi="Arial" w:cs="Arial"/>
+          <w:color w:val="000000" w:themeColor="text1"/>
+          <w:kern w:val="0"/>
+          <w:sz w:val="21"/>
+          <w:szCs w:val="21"/>
+          <w:lang w:val="en-US" w:eastAsia="ru-RU"/>
+          <w14:ligatures w14:val="none"/>
+        </w:rPr>
+        <w:t xml:space="preserve"> to the csv file with the survey data has been assigned to the variable </w:t>
+      </w:r>
+      <w:proofErr w:type="spellStart"/>
+      <w:r>
+        <w:rPr>
+          <w:rFonts w:ascii="Arial" w:eastAsia="Times New Roman" w:hAnsi="Arial" w:cs="Arial"/>
+          <w:color w:val="000000" w:themeColor="text1"/>
+          <w:kern w:val="0"/>
+          <w:sz w:val="21"/>
+          <w:szCs w:val="21"/>
+          <w:lang w:val="en-US" w:eastAsia="ru-RU"/>
+          <w14:ligatures w14:val="none"/>
+        </w:rPr>
+        <w:t>csv_filepath</w:t>
+      </w:r>
+      <w:proofErr w:type="spellEnd"/>
+      <w:r>
+        <w:rPr>
+          <w:rFonts w:ascii="Arial" w:eastAsia="Times New Roman" w:hAnsi="Arial" w:cs="Arial"/>
+          <w:color w:val="000000" w:themeColor="text1"/>
+          <w:kern w:val="0"/>
+          <w:sz w:val="21"/>
+          <w:szCs w:val="21"/>
+          <w:lang w:val="en-US" w:eastAsia="ru-RU"/>
+          <w14:ligatures w14:val="none"/>
+        </w:rPr>
+        <w:t>.</w:t>
+      </w:r>
+    </w:p>
+    <w:p>
+      <w:pPr>
+        <w:spacing w:after="0" w:line="240" w:lineRule="auto"/>
+        <w:rPr>
+          <w:rFonts w:ascii="Arial" w:eastAsia="Times New Roman" w:hAnsi="Arial" w:cs="Arial"/>
+          <w:color w:val="000000" w:themeColor="text1"/>
+          <w:kern w:val="0"/>
+          <w:sz w:val="21"/>
+          <w:szCs w:val="21"/>
+          <w:lang w:val="en-US" w:eastAsia="ru-RU"/>
+          <w14:ligatures w14:val="none"/>
+        </w:rPr>
+      </w:pPr>
+    </w:p>
+    <w:p>
+      <w:pPr>
+        <w:spacing w:after="0" w:line="240" w:lineRule="auto"/>
+        <w:rPr>
+          <w:rFonts w:ascii="Arial" w:eastAsia="Times New Roman" w:hAnsi="Arial" w:cs="Arial"/>
+          <w:color w:val="000000" w:themeColor="text1"/>
+          <w:kern w:val="0"/>
+          <w:sz w:val="21"/>
+          <w:szCs w:val="21"/>
+          <w:lang w:val="en-US" w:eastAsia="ru-RU"/>
+          <w14:ligatures w14:val="none"/>
+        </w:rPr>
+      </w:pPr>
+      <w:r>
+        <w:rPr>
+          <w:rFonts w:ascii="Arial" w:eastAsia="Times New Roman" w:hAnsi="Arial" w:cs="Arial"/>
+          <w:color w:val="000000" w:themeColor="text1"/>
+          <w:kern w:val="0"/>
+          <w:sz w:val="21"/>
+          <w:szCs w:val="21"/>
+          <w:lang w:val="en-US" w:eastAsia="ru-RU"/>
+          <w14:ligatures w14:val="none"/>
+        </w:rPr>
+        <w:t>Note that because </w:t>
+      </w:r>
+      <w:proofErr w:type="spellStart"/>
+      <w:r>
+        <w:rPr>
+          <w:rFonts w:ascii="Arial" w:eastAsia="Times New Roman" w:hAnsi="Arial" w:cs="Arial"/>
+          <w:color w:val="000000" w:themeColor="text1"/>
+          <w:kern w:val="0"/>
+          <w:sz w:val="21"/>
+          <w:szCs w:val="21"/>
+          <w:lang w:val="en-US" w:eastAsia="ru-RU"/>
+          <w14:ligatures w14:val="none"/>
+        </w:rPr>
+        <w:t>csv_filepath</w:t>
+      </w:r>
+      <w:proofErr w:type="spellEnd"/>
+      <w:r>
+        <w:rPr>
+          <w:rFonts w:ascii="Arial" w:eastAsia="Times New Roman" w:hAnsi="Arial" w:cs="Arial"/>
+          <w:color w:val="000000" w:themeColor="text1"/>
+          <w:kern w:val="0"/>
+          <w:sz w:val="21"/>
+          <w:szCs w:val="21"/>
+          <w:lang w:val="en-US" w:eastAsia="ru-RU"/>
+          <w14:ligatures w14:val="none"/>
+        </w:rPr>
+        <w:t> is a Python variable, you will not need to put quotation marks around it when you read the csv.</w:t>
+      </w:r>
+    </w:p>
+    <w:p>
+      <w:pPr>
+        <w:spacing w:after="0" w:line="240" w:lineRule="auto"/>
+        <w:rPr>
+          <w:rFonts w:ascii="Arial" w:eastAsia="Times New Roman" w:hAnsi="Arial" w:cs="Arial"/>
+          <w:b/>
+          <w:bCs/>
+          <w:color w:val="000000" w:themeColor="text1"/>
+          <w:kern w:val="0"/>
+          <w:sz w:val="21"/>
+          <w:szCs w:val="21"/>
+          <w:lang w:val="en-US" w:eastAsia="ru-RU"/>
+          <w14:ligatures w14:val="none"/>
+        </w:rPr>
+      </w:pPr>
+      <w:proofErr w:type="spellStart"/>
+      <w:r>
+        <w:rPr>
+          <w:rFonts w:ascii="Arial" w:eastAsia="Times New Roman" w:hAnsi="Arial" w:cs="Arial"/>
+          <w:b/>
+          <w:bCs/>
+          <w:color w:val="000000" w:themeColor="text1"/>
+          <w:kern w:val="0"/>
+          <w:sz w:val="21"/>
+          <w:szCs w:val="21"/>
+          <w:lang w:eastAsia="ru-RU"/>
+          <w14:ligatures w14:val="none"/>
+        </w:rPr>
+        <w:t>Instructions</w:t>
+      </w:r>
+      <w:proofErr w:type="spellEnd"/>
+    </w:p>
+    <w:p>
+      <w:pPr>
+        <w:spacing w:after="0" w:line="240" w:lineRule="auto"/>
+        <w:rPr>
+          <w:rFonts w:ascii="Arial" w:eastAsia="Times New Roman" w:hAnsi="Arial" w:cs="Arial"/>
+          <w:b/>
+          <w:bCs/>
+          <w:color w:val="000000" w:themeColor="text1"/>
+          <w:kern w:val="0"/>
+          <w:sz w:val="21"/>
+          <w:szCs w:val="21"/>
+          <w:lang w:val="en-US" w:eastAsia="ru-RU"/>
+          <w14:ligatures w14:val="none"/>
+        </w:rPr>
+      </w:pPr>
+    </w:p>
+    <w:p>
+      <w:pPr>
+        <w:spacing w:after="0" w:line="240" w:lineRule="auto"/>
+        <w:rPr>
+          <w:rFonts w:ascii="Arial" w:eastAsia="Times New Roman" w:hAnsi="Arial" w:cs="Arial"/>
+          <w:color w:val="000000" w:themeColor="text1"/>
+          <w:kern w:val="0"/>
+          <w:sz w:val="21"/>
+          <w:szCs w:val="21"/>
+          <w:lang w:eastAsia="ru-RU"/>
+          <w14:ligatures w14:val="none"/>
+        </w:rPr>
+      </w:pPr>
+      <w:r>
+        <w:rPr>
+          <w:rFonts w:ascii="Arial" w:eastAsia="Times New Roman" w:hAnsi="Arial" w:cs="Arial"/>
+          <w:b/>
+          <w:bCs/>
+          <w:color w:val="000000" w:themeColor="text1"/>
+          <w:kern w:val="0"/>
+          <w:sz w:val="21"/>
+          <w:szCs w:val="21"/>
+          <w:lang w:eastAsia="ru-RU"/>
+          <w14:ligatures w14:val="none"/>
+        </w:rPr>
+        <w:t>100 XP</w:t>
+      </w:r>
+    </w:p>
+    <w:p>
+      <w:pPr>
+        <w:numPr>
+          <w:ilvl w:val="0"/>
+          <w:numId w:val="7"/>
+        </w:numPr>
+        <w:spacing w:after="0" w:line="240" w:lineRule="auto"/>
+        <w:rPr>
+          <w:rFonts w:ascii="Arial" w:eastAsia="Times New Roman" w:hAnsi="Arial" w:cs="Arial"/>
+          <w:color w:val="000000" w:themeColor="text1"/>
+          <w:kern w:val="0"/>
+          <w:sz w:val="21"/>
+          <w:szCs w:val="21"/>
+          <w:lang w:val="en-US" w:eastAsia="ru-RU"/>
+          <w14:ligatures w14:val="none"/>
+        </w:rPr>
+      </w:pPr>
+      <w:r>
+        <w:rPr>
+          <w:rFonts w:ascii="Arial" w:eastAsia="Times New Roman" w:hAnsi="Arial" w:cs="Arial"/>
+          <w:color w:val="000000" w:themeColor="text1"/>
+          <w:kern w:val="0"/>
+          <w:sz w:val="21"/>
+          <w:szCs w:val="21"/>
+          <w:lang w:val="en-US" w:eastAsia="ru-RU"/>
+          <w14:ligatures w14:val="none"/>
+        </w:rPr>
+        <w:t>Import Matplotlib, pandas, and Seaborn using the standard names.</w:t>
+      </w:r>
+    </w:p>
+    <w:p>
+      <w:pPr>
+        <w:numPr>
+          <w:ilvl w:val="0"/>
+          <w:numId w:val="7"/>
+        </w:numPr>
+        <w:spacing w:after="0" w:line="240" w:lineRule="auto"/>
+        <w:rPr>
+          <w:rFonts w:ascii="Arial" w:eastAsia="Times New Roman" w:hAnsi="Arial" w:cs="Arial"/>
+          <w:color w:val="000000" w:themeColor="text1"/>
+          <w:kern w:val="0"/>
+          <w:sz w:val="21"/>
+          <w:szCs w:val="21"/>
+          <w:lang w:val="en-US" w:eastAsia="ru-RU"/>
+          <w14:ligatures w14:val="none"/>
+        </w:rPr>
+      </w:pPr>
+      <w:r>
+        <w:rPr>
+          <w:rFonts w:ascii="Arial" w:eastAsia="Times New Roman" w:hAnsi="Arial" w:cs="Arial"/>
+          <w:color w:val="000000" w:themeColor="text1"/>
+          <w:kern w:val="0"/>
+          <w:sz w:val="21"/>
+          <w:szCs w:val="21"/>
+          <w:lang w:val="en-US" w:eastAsia="ru-RU"/>
+          <w14:ligatures w14:val="none"/>
+        </w:rPr>
+        <w:t xml:space="preserve">Create a </w:t>
+      </w:r>
+      <w:proofErr w:type="spellStart"/>
+      <w:r>
+        <w:rPr>
+          <w:rFonts w:ascii="Arial" w:eastAsia="Times New Roman" w:hAnsi="Arial" w:cs="Arial"/>
+          <w:color w:val="000000" w:themeColor="text1"/>
+          <w:kern w:val="0"/>
+          <w:sz w:val="21"/>
+          <w:szCs w:val="21"/>
+          <w:lang w:val="en-US" w:eastAsia="ru-RU"/>
+          <w14:ligatures w14:val="none"/>
+        </w:rPr>
+        <w:t>DataFrame</w:t>
+      </w:r>
+      <w:proofErr w:type="spellEnd"/>
+      <w:r>
+        <w:rPr>
+          <w:rFonts w:ascii="Arial" w:eastAsia="Times New Roman" w:hAnsi="Arial" w:cs="Arial"/>
+          <w:color w:val="000000" w:themeColor="text1"/>
+          <w:kern w:val="0"/>
+          <w:sz w:val="21"/>
+          <w:szCs w:val="21"/>
+          <w:lang w:val="en-US" w:eastAsia="ru-RU"/>
+          <w14:ligatures w14:val="none"/>
+        </w:rPr>
+        <w:t xml:space="preserve"> named </w:t>
+      </w:r>
+      <w:proofErr w:type="spellStart"/>
+      <w:r>
+        <w:rPr>
+          <w:rFonts w:ascii="Arial" w:eastAsia="Times New Roman" w:hAnsi="Arial" w:cs="Arial"/>
+          <w:color w:val="000000" w:themeColor="text1"/>
+          <w:kern w:val="0"/>
+          <w:sz w:val="21"/>
+          <w:szCs w:val="21"/>
+          <w:lang w:val="en-US" w:eastAsia="ru-RU"/>
+          <w14:ligatures w14:val="none"/>
+        </w:rPr>
+        <w:t>df</w:t>
+      </w:r>
+      <w:proofErr w:type="spellEnd"/>
+      <w:r>
+        <w:rPr>
+          <w:rFonts w:ascii="Arial" w:eastAsia="Times New Roman" w:hAnsi="Arial" w:cs="Arial"/>
+          <w:color w:val="000000" w:themeColor="text1"/>
+          <w:kern w:val="0"/>
+          <w:sz w:val="21"/>
+          <w:szCs w:val="21"/>
+          <w:lang w:val="en-US" w:eastAsia="ru-RU"/>
+          <w14:ligatures w14:val="none"/>
+        </w:rPr>
+        <w:t> from the csv file located at </w:t>
+      </w:r>
+      <w:proofErr w:type="spellStart"/>
+      <w:r>
+        <w:rPr>
+          <w:rFonts w:ascii="Arial" w:eastAsia="Times New Roman" w:hAnsi="Arial" w:cs="Arial"/>
+          <w:color w:val="000000" w:themeColor="text1"/>
+          <w:kern w:val="0"/>
+          <w:sz w:val="21"/>
+          <w:szCs w:val="21"/>
+          <w:lang w:val="en-US" w:eastAsia="ru-RU"/>
+          <w14:ligatures w14:val="none"/>
+        </w:rPr>
+        <w:t>csv_filepath</w:t>
+      </w:r>
+      <w:proofErr w:type="spellEnd"/>
+      <w:r>
+        <w:rPr>
+          <w:rFonts w:ascii="Arial" w:eastAsia="Times New Roman" w:hAnsi="Arial" w:cs="Arial"/>
+          <w:color w:val="000000" w:themeColor="text1"/>
+          <w:kern w:val="0"/>
+          <w:sz w:val="21"/>
+          <w:szCs w:val="21"/>
+          <w:lang w:val="en-US" w:eastAsia="ru-RU"/>
+          <w14:ligatures w14:val="none"/>
+        </w:rPr>
+        <w:t>.</w:t>
+      </w:r>
+    </w:p>
+    <w:p>
+      <w:pPr>
+        <w:numPr>
+          <w:ilvl w:val="0"/>
+          <w:numId w:val="7"/>
+        </w:numPr>
+        <w:spacing w:after="0" w:line="240" w:lineRule="auto"/>
+        <w:rPr>
+          <w:rFonts w:ascii="Arial" w:eastAsia="Times New Roman" w:hAnsi="Arial" w:cs="Arial"/>
+          <w:color w:val="000000" w:themeColor="text1"/>
+          <w:kern w:val="0"/>
+          <w:sz w:val="21"/>
+          <w:szCs w:val="21"/>
+          <w:lang w:val="en-US" w:eastAsia="ru-RU"/>
+          <w14:ligatures w14:val="none"/>
+        </w:rPr>
+      </w:pPr>
+      <w:r>
+        <w:rPr>
+          <w:rFonts w:ascii="Arial" w:eastAsia="Times New Roman" w:hAnsi="Arial" w:cs="Arial"/>
+          <w:color w:val="000000" w:themeColor="text1"/>
+          <w:kern w:val="0"/>
+          <w:sz w:val="21"/>
+          <w:szCs w:val="21"/>
+          <w:lang w:val="en-US" w:eastAsia="ru-RU"/>
+          <w14:ligatures w14:val="none"/>
+        </w:rPr>
+        <w:t>Use the </w:t>
+      </w:r>
+      <w:proofErr w:type="spellStart"/>
+      <w:proofErr w:type="gramStart"/>
+      <w:r>
+        <w:rPr>
+          <w:rFonts w:ascii="Arial" w:eastAsia="Times New Roman" w:hAnsi="Arial" w:cs="Arial"/>
+          <w:color w:val="000000" w:themeColor="text1"/>
+          <w:kern w:val="0"/>
+          <w:sz w:val="21"/>
+          <w:szCs w:val="21"/>
+          <w:lang w:val="en-US" w:eastAsia="ru-RU"/>
+          <w14:ligatures w14:val="none"/>
+        </w:rPr>
+        <w:t>countplot</w:t>
+      </w:r>
+      <w:proofErr w:type="spellEnd"/>
+      <w:r>
+        <w:rPr>
+          <w:rFonts w:ascii="Arial" w:eastAsia="Times New Roman" w:hAnsi="Arial" w:cs="Arial"/>
+          <w:color w:val="000000" w:themeColor="text1"/>
+          <w:kern w:val="0"/>
+          <w:sz w:val="21"/>
+          <w:szCs w:val="21"/>
+          <w:lang w:val="en-US" w:eastAsia="ru-RU"/>
+          <w14:ligatures w14:val="none"/>
+        </w:rPr>
+        <w:t>(</w:t>
+      </w:r>
+      <w:proofErr w:type="gramEnd"/>
+      <w:r>
+        <w:rPr>
+          <w:rFonts w:ascii="Arial" w:eastAsia="Times New Roman" w:hAnsi="Arial" w:cs="Arial"/>
+          <w:color w:val="000000" w:themeColor="text1"/>
+          <w:kern w:val="0"/>
+          <w:sz w:val="21"/>
+          <w:szCs w:val="21"/>
+          <w:lang w:val="en-US" w:eastAsia="ru-RU"/>
+          <w14:ligatures w14:val="none"/>
+        </w:rPr>
+        <w:t>) function with the x= and data= arguments to create a count plot with the "Spiders" column values on the x-axis.</w:t>
+      </w:r>
+    </w:p>
+    <w:p>
+      <w:pPr>
+        <w:numPr>
+          <w:ilvl w:val="0"/>
+          <w:numId w:val="7"/>
+        </w:numPr>
+        <w:spacing w:after="0" w:line="240" w:lineRule="auto"/>
+        <w:rPr>
+          <w:rFonts w:ascii="Arial" w:eastAsia="Times New Roman" w:hAnsi="Arial" w:cs="Arial"/>
+          <w:color w:val="000000" w:themeColor="text1"/>
+          <w:kern w:val="0"/>
+          <w:sz w:val="21"/>
+          <w:szCs w:val="21"/>
+          <w:lang w:eastAsia="ru-RU"/>
+          <w14:ligatures w14:val="none"/>
+        </w:rPr>
+      </w:pPr>
+      <w:r>
+        <w:rPr>
+          <w:rFonts w:ascii="Arial" w:eastAsia="Times New Roman" w:hAnsi="Arial" w:cs="Arial"/>
+          <w:color w:val="000000" w:themeColor="text1"/>
+          <w:kern w:val="0"/>
+          <w:sz w:val="21"/>
+          <w:szCs w:val="21"/>
+          <w:lang w:eastAsia="ru-RU"/>
+          <w14:ligatures w14:val="none"/>
+        </w:rPr>
+        <w:t xml:space="preserve">Display </w:t>
+      </w:r>
+      <w:proofErr w:type="spellStart"/>
+      <w:r>
+        <w:rPr>
+          <w:rFonts w:ascii="Arial" w:eastAsia="Times New Roman" w:hAnsi="Arial" w:cs="Arial"/>
+          <w:color w:val="000000" w:themeColor="text1"/>
+          <w:kern w:val="0"/>
+          <w:sz w:val="21"/>
+          <w:szCs w:val="21"/>
+          <w:lang w:eastAsia="ru-RU"/>
+          <w14:ligatures w14:val="none"/>
+        </w:rPr>
+        <w:t>the</w:t>
+      </w:r>
+      <w:proofErr w:type="spellEnd"/>
+      <w:r>
+        <w:rPr>
+          <w:rFonts w:ascii="Arial" w:eastAsia="Times New Roman" w:hAnsi="Arial" w:cs="Arial"/>
+          <w:color w:val="000000" w:themeColor="text1"/>
+          <w:kern w:val="0"/>
+          <w:sz w:val="21"/>
+          <w:szCs w:val="21"/>
+          <w:lang w:eastAsia="ru-RU"/>
+          <w14:ligatures w14:val="none"/>
+        </w:rPr>
+        <w:t xml:space="preserve"> </w:t>
+      </w:r>
+      <w:proofErr w:type="spellStart"/>
+      <w:r>
+        <w:rPr>
+          <w:rFonts w:ascii="Arial" w:eastAsia="Times New Roman" w:hAnsi="Arial" w:cs="Arial"/>
+          <w:color w:val="000000" w:themeColor="text1"/>
+          <w:kern w:val="0"/>
+          <w:sz w:val="21"/>
+          <w:szCs w:val="21"/>
+          <w:lang w:eastAsia="ru-RU"/>
+          <w14:ligatures w14:val="none"/>
+        </w:rPr>
+        <w:t>plot</w:t>
+      </w:r>
+      <w:proofErr w:type="spellEnd"/>
+      <w:r>
+        <w:rPr>
+          <w:rFonts w:ascii="Arial" w:eastAsia="Times New Roman" w:hAnsi="Arial" w:cs="Arial"/>
+          <w:color w:val="000000" w:themeColor="text1"/>
+          <w:kern w:val="0"/>
+          <w:sz w:val="21"/>
+          <w:szCs w:val="21"/>
+          <w:lang w:eastAsia="ru-RU"/>
+          <w14:ligatures w14:val="none"/>
+        </w:rPr>
+        <w:t>.</w:t>
+      </w:r>
+    </w:p>
+    <w:p>
+      <w:pPr>
+        <w:spacing w:after="0" w:line="240" w:lineRule="auto"/>
+        <w:rPr>
+          <w:rFonts w:ascii="Arial" w:eastAsia="Times New Roman" w:hAnsi="Arial" w:cs="Arial"/>
+          <w:color w:val="000000" w:themeColor="text1"/>
+          <w:kern w:val="0"/>
+          <w:sz w:val="21"/>
+          <w:szCs w:val="21"/>
+          <w:lang w:val="en-US" w:eastAsia="ru-RU"/>
+          <w14:ligatures w14:val="none"/>
+        </w:rPr>
+      </w:pPr>
+    </w:p>
+    <w:p>
+      <w:pPr>
+        <w:spacing w:after="0" w:line="240" w:lineRule="auto"/>
+        <w:jc w:val="center"/>
+        <w:rPr>
+          <w:rFonts w:ascii="Arial" w:eastAsia="Times New Roman" w:hAnsi="Arial" w:cs="Arial"/>
+          <w:color w:val="000000" w:themeColor="text1"/>
+          <w:kern w:val="0"/>
+          <w:sz w:val="21"/>
+          <w:szCs w:val="21"/>
+          <w:lang w:val="en-US" w:eastAsia="ru-RU"/>
+          <w14:ligatures w14:val="none"/>
+        </w:rPr>
+      </w:pPr>
+      <w:r>
+        <w:rPr>
+          <w:rFonts w:ascii="Arial" w:eastAsia="Times New Roman" w:hAnsi="Arial" w:cs="Arial"/>
+          <w:noProof/>
+          <w:color w:val="000000" w:themeColor="text1"/>
+          <w:kern w:val="0"/>
+          <w:sz w:val="21"/>
+          <w:szCs w:val="21"/>
+          <w:lang w:eastAsia="ru-RU"/>
+          <w14:ligatures w14:val="none"/>
+        </w:rPr>
+        <w:drawing>
+          <wp:inline distT="0" distB="0" distL="0" distR="0" wp14:anchorId="1A1A6CDC" wp14:editId="684AF4FF">
+            <wp:extent cx="4121785" cy="2743200"/>
+            <wp:effectExtent l="0" t="0" r="0" b="0"/>
+            <wp:docPr id="516866643" name="Рисунок 1"/>
+            <wp:cNvGraphicFramePr>
+              <a:graphicFrameLocks xmlns:a="http://schemas.openxmlformats.org/drawingml/2006/main" noChangeAspect="1"/>
+            </wp:cNvGraphicFramePr>
+            <a:graphic xmlns:a="http://schemas.openxmlformats.org/drawingml/2006/main">
+              <a:graphicData uri="http://schemas.openxmlformats.org/drawingml/2006/picture">
+                <pic:pic xmlns:pic="http://schemas.openxmlformats.org/drawingml/2006/picture">
+                  <pic:nvPicPr>
+                    <pic:cNvPr id="0" name="Picture 1"/>
+                    <pic:cNvPicPr>
+                      <a:picLocks noChangeAspect="1" noChangeArrowheads="1"/>
+                    </pic:cNvPicPr>
+                  </pic:nvPicPr>
+                  <pic:blipFill>
+                    <a:blip r:embed="rId7">
+                      <a:extLst>
+                        <a:ext uri="{28A0092B-C50C-407E-A947-70E740481C1C}">
+                          <a14:useLocalDpi xmlns:a14="http://schemas.microsoft.com/office/drawing/2010/main" val="0"/>
+                        </a:ext>
+                      </a:extLst>
+                    </a:blip>
+                    <a:srcRect/>
+                    <a:stretch>
+                      <a:fillRect/>
+                    </a:stretch>
+                  </pic:blipFill>
+                  <pic:spPr bwMode="auto">
+                    <a:xfrm>
+                      <a:off x="0" y="0"/>
+                      <a:ext cx="4121785" cy="2743200"/>
+                    </a:xfrm>
+                    <a:prstGeom prst="rect">
+                      <a:avLst/>
+                    </a:prstGeom>
+                    <a:noFill/>
+                    <a:ln>
+                      <a:noFill/>
+                    </a:ln>
+                  </pic:spPr>
+                </pic:pic>
+              </a:graphicData>
+            </a:graphic>
+          </wp:inline>
+        </w:drawing>
+      </w:r>
+    </w:p>
+    <w:p>
+      <w:pPr>
+        <w:spacing w:after="0" w:line="240" w:lineRule="auto"/>
+        <w:jc w:val="center"/>
+        <w:rPr>
+          <w:rFonts w:ascii="Arial" w:eastAsia="Times New Roman" w:hAnsi="Arial" w:cs="Arial"/>
+          <w:color w:val="000000" w:themeColor="text1"/>
+          <w:kern w:val="0"/>
+          <w:sz w:val="21"/>
+          <w:szCs w:val="21"/>
+          <w:lang w:val="en-US" w:eastAsia="ru-RU"/>
+          <w14:ligatures w14:val="none"/>
+        </w:rPr>
+      </w:pPr>
+    </w:p>
+    <w:p>
+      <w:pPr>
+        <w:spacing w:after="0" w:line="240" w:lineRule="auto"/>
+        <w:jc w:val="both"/>
+        <w:rPr>
+          <w:rFonts w:ascii="Arial" w:eastAsia="Times New Roman" w:hAnsi="Arial" w:cs="Arial"/>
+          <w:b/>
+          <w:bCs/>
+          <w:color w:val="000000" w:themeColor="text1"/>
+          <w:kern w:val="0"/>
+          <w:sz w:val="21"/>
+          <w:szCs w:val="21"/>
+          <w:lang w:val="en-US" w:eastAsia="ru-RU"/>
+          <w14:ligatures w14:val="none"/>
+        </w:rPr>
+      </w:pPr>
+      <w:r>
+        <w:rPr>
+          <w:rFonts w:ascii="Arial" w:eastAsia="Times New Roman" w:hAnsi="Arial" w:cs="Arial"/>
+          <w:b/>
+          <w:bCs/>
+          <w:color w:val="000000" w:themeColor="text1"/>
+          <w:kern w:val="0"/>
+          <w:sz w:val="21"/>
+          <w:szCs w:val="21"/>
+          <w:lang w:val="en-US" w:eastAsia="ru-RU"/>
+          <w14:ligatures w14:val="none"/>
+        </w:rPr>
+        <w:t>script.py</w:t>
+      </w:r>
+    </w:p>
+    <w:p>
+      <w:pPr>
+        <w:spacing w:after="0" w:line="240" w:lineRule="auto"/>
+        <w:jc w:val="both"/>
+        <w:rPr>
+          <w:rFonts w:ascii="Arial" w:eastAsia="Times New Roman" w:hAnsi="Arial" w:cs="Arial"/>
+          <w:b/>
+          <w:bCs/>
+          <w:color w:val="000000" w:themeColor="text1"/>
+          <w:kern w:val="0"/>
+          <w:sz w:val="21"/>
+          <w:szCs w:val="21"/>
+          <w:lang w:val="en-US" w:eastAsia="ru-RU"/>
+          <w14:ligatures w14:val="none"/>
+        </w:rPr>
+      </w:pPr>
+    </w:p>
+    <w:p>
+      <w:pPr>
+        <w:spacing w:after="0" w:line="240" w:lineRule="auto"/>
+        <w:jc w:val="both"/>
+        <w:rPr>
+          <w:rFonts w:ascii="Arial" w:eastAsia="Times New Roman" w:hAnsi="Arial" w:cs="Arial"/>
+          <w:color w:val="000000" w:themeColor="text1"/>
+          <w:kern w:val="0"/>
+          <w:sz w:val="21"/>
+          <w:szCs w:val="21"/>
+          <w:lang w:val="en-US" w:eastAsia="ru-RU"/>
+          <w14:ligatures w14:val="none"/>
+        </w:rPr>
+      </w:pPr>
+      <w:r>
+        <w:rPr>
+          <w:rFonts w:ascii="Arial" w:eastAsia="Times New Roman" w:hAnsi="Arial" w:cs="Arial"/>
+          <w:color w:val="000000" w:themeColor="text1"/>
+          <w:kern w:val="0"/>
+          <w:sz w:val="21"/>
+          <w:szCs w:val="21"/>
+          <w:lang w:val="en-US" w:eastAsia="ru-RU"/>
+          <w14:ligatures w14:val="none"/>
+        </w:rPr>
+        <w:t># Import Matplotlib, pandas, and Seaborn</w:t>
+      </w:r>
+    </w:p>
+    <w:p>
+      <w:pPr>
+        <w:spacing w:after="0" w:line="240" w:lineRule="auto"/>
+        <w:jc w:val="both"/>
+        <w:rPr>
+          <w:rFonts w:ascii="Arial" w:eastAsia="Times New Roman" w:hAnsi="Arial" w:cs="Arial"/>
+          <w:color w:val="000000" w:themeColor="text1"/>
+          <w:kern w:val="0"/>
+          <w:sz w:val="21"/>
+          <w:szCs w:val="21"/>
+          <w:lang w:val="en-US" w:eastAsia="ru-RU"/>
+          <w14:ligatures w14:val="none"/>
+        </w:rPr>
+      </w:pPr>
+      <w:r>
+        <w:rPr>
+          <w:rFonts w:ascii="Arial" w:eastAsia="Times New Roman" w:hAnsi="Arial" w:cs="Arial"/>
+          <w:color w:val="000000" w:themeColor="text1"/>
+          <w:kern w:val="0"/>
+          <w:sz w:val="21"/>
+          <w:szCs w:val="21"/>
+          <w:lang w:val="en-US" w:eastAsia="ru-RU"/>
+          <w14:ligatures w14:val="none"/>
+        </w:rPr>
+        <w:t>import </w:t>
+      </w:r>
+      <w:proofErr w:type="spellStart"/>
+      <w:proofErr w:type="gramStart"/>
+      <w:r>
+        <w:rPr>
+          <w:rFonts w:ascii="Arial" w:eastAsia="Times New Roman" w:hAnsi="Arial" w:cs="Arial"/>
+          <w:color w:val="000000" w:themeColor="text1"/>
+          <w:kern w:val="0"/>
+          <w:sz w:val="21"/>
+          <w:szCs w:val="21"/>
+          <w:lang w:val="en-US" w:eastAsia="ru-RU"/>
+          <w14:ligatures w14:val="none"/>
+        </w:rPr>
+        <w:t>matplotlib.pyplot</w:t>
+      </w:r>
+      <w:proofErr w:type="spellEnd"/>
+      <w:proofErr w:type="gramEnd"/>
+      <w:r>
+        <w:rPr>
+          <w:rFonts w:ascii="Arial" w:eastAsia="Times New Roman" w:hAnsi="Arial" w:cs="Arial"/>
+          <w:color w:val="000000" w:themeColor="text1"/>
+          <w:kern w:val="0"/>
+          <w:sz w:val="21"/>
+          <w:szCs w:val="21"/>
+          <w:lang w:val="en-US" w:eastAsia="ru-RU"/>
+          <w14:ligatures w14:val="none"/>
+        </w:rPr>
+        <w:t> as </w:t>
+      </w:r>
+      <w:proofErr w:type="spellStart"/>
+      <w:r>
+        <w:rPr>
+          <w:rFonts w:ascii="Arial" w:eastAsia="Times New Roman" w:hAnsi="Arial" w:cs="Arial"/>
+          <w:color w:val="000000" w:themeColor="text1"/>
+          <w:kern w:val="0"/>
+          <w:sz w:val="21"/>
+          <w:szCs w:val="21"/>
+          <w:lang w:val="en-US" w:eastAsia="ru-RU"/>
+          <w14:ligatures w14:val="none"/>
+        </w:rPr>
+        <w:t>plt</w:t>
+      </w:r>
+      <w:proofErr w:type="spellEnd"/>
+    </w:p>
+    <w:p>
+      <w:pPr>
+        <w:spacing w:after="0" w:line="240" w:lineRule="auto"/>
+        <w:jc w:val="both"/>
+        <w:rPr>
+          <w:rFonts w:ascii="Arial" w:eastAsia="Times New Roman" w:hAnsi="Arial" w:cs="Arial"/>
+          <w:color w:val="000000" w:themeColor="text1"/>
+          <w:kern w:val="0"/>
+          <w:sz w:val="21"/>
+          <w:szCs w:val="21"/>
+          <w:lang w:val="en-US" w:eastAsia="ru-RU"/>
+          <w14:ligatures w14:val="none"/>
+        </w:rPr>
+      </w:pPr>
+      <w:r>
+        <w:rPr>
+          <w:rFonts w:ascii="Arial" w:eastAsia="Times New Roman" w:hAnsi="Arial" w:cs="Arial"/>
+          <w:color w:val="000000" w:themeColor="text1"/>
+          <w:kern w:val="0"/>
+          <w:sz w:val="21"/>
+          <w:szCs w:val="21"/>
+          <w:lang w:val="en-US" w:eastAsia="ru-RU"/>
+          <w14:ligatures w14:val="none"/>
+        </w:rPr>
+        <w:t>import pandas as pd </w:t>
+      </w:r>
+    </w:p>
+    <w:p>
+      <w:pPr>
+        <w:spacing w:after="0" w:line="240" w:lineRule="auto"/>
+        <w:jc w:val="both"/>
+        <w:rPr>
+          <w:rFonts w:ascii="Arial" w:eastAsia="Times New Roman" w:hAnsi="Arial" w:cs="Arial"/>
+          <w:color w:val="000000" w:themeColor="text1"/>
+          <w:kern w:val="0"/>
+          <w:sz w:val="21"/>
+          <w:szCs w:val="21"/>
+          <w:lang w:val="en-US" w:eastAsia="ru-RU"/>
+          <w14:ligatures w14:val="none"/>
+        </w:rPr>
+      </w:pPr>
+      <w:r>
+        <w:rPr>
+          <w:rFonts w:ascii="Arial" w:eastAsia="Times New Roman" w:hAnsi="Arial" w:cs="Arial"/>
+          <w:color w:val="000000" w:themeColor="text1"/>
+          <w:kern w:val="0"/>
+          <w:sz w:val="21"/>
+          <w:szCs w:val="21"/>
+          <w:lang w:val="en-US" w:eastAsia="ru-RU"/>
+          <w14:ligatures w14:val="none"/>
+        </w:rPr>
+        <w:t>import seaborn as </w:t>
+      </w:r>
+      <w:proofErr w:type="spellStart"/>
+      <w:r>
+        <w:rPr>
+          <w:rFonts w:ascii="Arial" w:eastAsia="Times New Roman" w:hAnsi="Arial" w:cs="Arial"/>
+          <w:color w:val="000000" w:themeColor="text1"/>
+          <w:kern w:val="0"/>
+          <w:sz w:val="21"/>
+          <w:szCs w:val="21"/>
+          <w:lang w:val="en-US" w:eastAsia="ru-RU"/>
+          <w14:ligatures w14:val="none"/>
+        </w:rPr>
+        <w:t>sns</w:t>
+      </w:r>
+      <w:proofErr w:type="spellEnd"/>
+    </w:p>
+    <w:p>
+      <w:pPr>
+        <w:spacing w:after="0" w:line="240" w:lineRule="auto"/>
+        <w:jc w:val="both"/>
+        <w:rPr>
+          <w:rFonts w:ascii="Arial" w:eastAsia="Times New Roman" w:hAnsi="Arial" w:cs="Arial"/>
+          <w:color w:val="000000" w:themeColor="text1"/>
+          <w:kern w:val="0"/>
+          <w:sz w:val="21"/>
+          <w:szCs w:val="21"/>
+          <w:lang w:val="en-US" w:eastAsia="ru-RU"/>
+          <w14:ligatures w14:val="none"/>
+        </w:rPr>
+      </w:pPr>
+    </w:p>
+    <w:p>
+      <w:pPr>
+        <w:spacing w:after="0" w:line="240" w:lineRule="auto"/>
+        <w:jc w:val="both"/>
+        <w:rPr>
+          <w:rFonts w:ascii="Arial" w:eastAsia="Times New Roman" w:hAnsi="Arial" w:cs="Arial"/>
+          <w:color w:val="000000" w:themeColor="text1"/>
+          <w:kern w:val="0"/>
+          <w:sz w:val="21"/>
+          <w:szCs w:val="21"/>
+          <w:lang w:val="en-US" w:eastAsia="ru-RU"/>
+          <w14:ligatures w14:val="none"/>
+        </w:rPr>
+      </w:pPr>
+      <w:r>
+        <w:rPr>
+          <w:rFonts w:ascii="Arial" w:eastAsia="Times New Roman" w:hAnsi="Arial" w:cs="Arial"/>
+          <w:color w:val="000000" w:themeColor="text1"/>
+          <w:kern w:val="0"/>
+          <w:sz w:val="21"/>
+          <w:szCs w:val="21"/>
+          <w:lang w:val="en-US" w:eastAsia="ru-RU"/>
+          <w14:ligatures w14:val="none"/>
+        </w:rPr>
+        <w:t># Create a </w:t>
+      </w:r>
+      <w:proofErr w:type="spellStart"/>
+      <w:r>
+        <w:rPr>
+          <w:rFonts w:ascii="Arial" w:eastAsia="Times New Roman" w:hAnsi="Arial" w:cs="Arial"/>
+          <w:color w:val="000000" w:themeColor="text1"/>
+          <w:kern w:val="0"/>
+          <w:sz w:val="21"/>
+          <w:szCs w:val="21"/>
+          <w:lang w:val="en-US" w:eastAsia="ru-RU"/>
+          <w14:ligatures w14:val="none"/>
+        </w:rPr>
+        <w:t>DataFrame</w:t>
+      </w:r>
+      <w:proofErr w:type="spellEnd"/>
+      <w:r>
+        <w:rPr>
+          <w:rFonts w:ascii="Arial" w:eastAsia="Times New Roman" w:hAnsi="Arial" w:cs="Arial"/>
+          <w:color w:val="000000" w:themeColor="text1"/>
+          <w:kern w:val="0"/>
+          <w:sz w:val="21"/>
+          <w:szCs w:val="21"/>
+          <w:lang w:val="en-US" w:eastAsia="ru-RU"/>
+          <w14:ligatures w14:val="none"/>
+        </w:rPr>
+        <w:t> from csv file</w:t>
+      </w:r>
+    </w:p>
+    <w:p>
+      <w:pPr>
+        <w:spacing w:after="0" w:line="240" w:lineRule="auto"/>
+        <w:jc w:val="both"/>
+        <w:rPr>
+          <w:rFonts w:ascii="Arial" w:eastAsia="Times New Roman" w:hAnsi="Arial" w:cs="Arial"/>
+          <w:color w:val="000000" w:themeColor="text1"/>
+          <w:kern w:val="0"/>
+          <w:sz w:val="21"/>
+          <w:szCs w:val="21"/>
+          <w:lang w:val="en-US" w:eastAsia="ru-RU"/>
+          <w14:ligatures w14:val="none"/>
+        </w:rPr>
+      </w:pPr>
+      <w:proofErr w:type="spellStart"/>
+      <w:r>
+        <w:rPr>
+          <w:rFonts w:ascii="Arial" w:eastAsia="Times New Roman" w:hAnsi="Arial" w:cs="Arial"/>
+          <w:color w:val="000000" w:themeColor="text1"/>
+          <w:kern w:val="0"/>
+          <w:sz w:val="21"/>
+          <w:szCs w:val="21"/>
+          <w:lang w:val="en-US" w:eastAsia="ru-RU"/>
+          <w14:ligatures w14:val="none"/>
+        </w:rPr>
+        <w:t>df</w:t>
+      </w:r>
+      <w:proofErr w:type="spellEnd"/>
+      <w:r>
+        <w:rPr>
+          <w:rFonts w:ascii="Arial" w:eastAsia="Times New Roman" w:hAnsi="Arial" w:cs="Arial"/>
+          <w:color w:val="000000" w:themeColor="text1"/>
+          <w:kern w:val="0"/>
+          <w:sz w:val="21"/>
+          <w:szCs w:val="21"/>
+          <w:lang w:val="en-US" w:eastAsia="ru-RU"/>
+          <w14:ligatures w14:val="none"/>
+        </w:rPr>
+        <w:t> = </w:t>
+      </w:r>
+      <w:proofErr w:type="spellStart"/>
+      <w:proofErr w:type="gramStart"/>
+      <w:r>
+        <w:rPr>
+          <w:rFonts w:ascii="Arial" w:eastAsia="Times New Roman" w:hAnsi="Arial" w:cs="Arial"/>
+          <w:color w:val="000000" w:themeColor="text1"/>
+          <w:kern w:val="0"/>
+          <w:sz w:val="21"/>
+          <w:szCs w:val="21"/>
+          <w:lang w:val="en-US" w:eastAsia="ru-RU"/>
+          <w14:ligatures w14:val="none"/>
+        </w:rPr>
+        <w:t>pd.read</w:t>
+      </w:r>
+      <w:proofErr w:type="gramEnd"/>
+      <w:r>
+        <w:rPr>
+          <w:rFonts w:ascii="Arial" w:eastAsia="Times New Roman" w:hAnsi="Arial" w:cs="Arial"/>
+          <w:color w:val="000000" w:themeColor="text1"/>
+          <w:kern w:val="0"/>
+          <w:sz w:val="21"/>
+          <w:szCs w:val="21"/>
+          <w:lang w:val="en-US" w:eastAsia="ru-RU"/>
+          <w14:ligatures w14:val="none"/>
+        </w:rPr>
+        <w:t>_csv</w:t>
+      </w:r>
+      <w:proofErr w:type="spellEnd"/>
+      <w:r>
+        <w:rPr>
+          <w:rFonts w:ascii="Arial" w:eastAsia="Times New Roman" w:hAnsi="Arial" w:cs="Arial"/>
+          <w:color w:val="000000" w:themeColor="text1"/>
+          <w:kern w:val="0"/>
+          <w:sz w:val="21"/>
+          <w:szCs w:val="21"/>
+          <w:lang w:val="en-US" w:eastAsia="ru-RU"/>
+          <w14:ligatures w14:val="none"/>
+        </w:rPr>
+        <w:t>(</w:t>
+      </w:r>
+      <w:proofErr w:type="spellStart"/>
+      <w:r>
+        <w:rPr>
+          <w:rFonts w:ascii="Arial" w:eastAsia="Times New Roman" w:hAnsi="Arial" w:cs="Arial"/>
+          <w:color w:val="000000" w:themeColor="text1"/>
+          <w:kern w:val="0"/>
+          <w:sz w:val="21"/>
+          <w:szCs w:val="21"/>
+          <w:lang w:val="en-US" w:eastAsia="ru-RU"/>
+          <w14:ligatures w14:val="none"/>
+        </w:rPr>
+        <w:t>csv_filepath</w:t>
+      </w:r>
+      <w:proofErr w:type="spellEnd"/>
+      <w:r>
+        <w:rPr>
+          <w:rFonts w:ascii="Arial" w:eastAsia="Times New Roman" w:hAnsi="Arial" w:cs="Arial"/>
+          <w:color w:val="000000" w:themeColor="text1"/>
+          <w:kern w:val="0"/>
+          <w:sz w:val="21"/>
+          <w:szCs w:val="21"/>
+          <w:lang w:val="en-US" w:eastAsia="ru-RU"/>
+          <w14:ligatures w14:val="none"/>
+        </w:rPr>
+        <w:t>)</w:t>
+      </w:r>
+    </w:p>
+    <w:p>
+      <w:pPr>
+        <w:spacing w:after="0" w:line="240" w:lineRule="auto"/>
+        <w:jc w:val="both"/>
+        <w:rPr>
+          <w:rFonts w:ascii="Arial" w:eastAsia="Times New Roman" w:hAnsi="Arial" w:cs="Arial"/>
+          <w:color w:val="000000" w:themeColor="text1"/>
+          <w:kern w:val="0"/>
+          <w:sz w:val="21"/>
+          <w:szCs w:val="21"/>
+          <w:lang w:val="en-US" w:eastAsia="ru-RU"/>
+          <w14:ligatures w14:val="none"/>
+        </w:rPr>
+      </w:pPr>
+    </w:p>
+    <w:p>
+      <w:pPr>
+        <w:spacing w:after="0" w:line="240" w:lineRule="auto"/>
+        <w:jc w:val="both"/>
+        <w:rPr>
+          <w:rFonts w:ascii="Arial" w:eastAsia="Times New Roman" w:hAnsi="Arial" w:cs="Arial"/>
+          <w:color w:val="000000" w:themeColor="text1"/>
+          <w:kern w:val="0"/>
+          <w:sz w:val="21"/>
+          <w:szCs w:val="21"/>
+          <w:lang w:val="en-US" w:eastAsia="ru-RU"/>
+          <w14:ligatures w14:val="none"/>
+        </w:rPr>
+      </w:pPr>
+      <w:r>
+        <w:rPr>
+          <w:rFonts w:ascii="Arial" w:eastAsia="Times New Roman" w:hAnsi="Arial" w:cs="Arial"/>
+          <w:color w:val="000000" w:themeColor="text1"/>
+          <w:kern w:val="0"/>
+          <w:sz w:val="21"/>
+          <w:szCs w:val="21"/>
+          <w:lang w:val="en-US" w:eastAsia="ru-RU"/>
+          <w14:ligatures w14:val="none"/>
+        </w:rPr>
+        <w:t># Create a count plot with "Spiders" on the x-axis</w:t>
+      </w:r>
+    </w:p>
+    <w:p>
+      <w:pPr>
+        <w:spacing w:after="0" w:line="240" w:lineRule="auto"/>
+        <w:jc w:val="both"/>
+        <w:rPr>
+          <w:rFonts w:ascii="Arial" w:eastAsia="Times New Roman" w:hAnsi="Arial" w:cs="Arial"/>
+          <w:color w:val="000000" w:themeColor="text1"/>
+          <w:kern w:val="0"/>
+          <w:sz w:val="21"/>
+          <w:szCs w:val="21"/>
+          <w:lang w:val="en-US" w:eastAsia="ru-RU"/>
+          <w14:ligatures w14:val="none"/>
+        </w:rPr>
+      </w:pPr>
+      <w:proofErr w:type="spellStart"/>
+      <w:proofErr w:type="gramStart"/>
+      <w:r>
+        <w:rPr>
+          <w:rFonts w:ascii="Arial" w:eastAsia="Times New Roman" w:hAnsi="Arial" w:cs="Arial"/>
+          <w:color w:val="000000" w:themeColor="text1"/>
+          <w:kern w:val="0"/>
+          <w:sz w:val="21"/>
+          <w:szCs w:val="21"/>
+          <w:lang w:val="en-US" w:eastAsia="ru-RU"/>
+          <w14:ligatures w14:val="none"/>
+        </w:rPr>
+        <w:t>sns.countplot</w:t>
+      </w:r>
+      <w:proofErr w:type="spellEnd"/>
+      <w:proofErr w:type="gramEnd"/>
+      <w:r>
+        <w:rPr>
+          <w:rFonts w:ascii="Arial" w:eastAsia="Times New Roman" w:hAnsi="Arial" w:cs="Arial"/>
+          <w:color w:val="000000" w:themeColor="text1"/>
+          <w:kern w:val="0"/>
+          <w:sz w:val="21"/>
+          <w:szCs w:val="21"/>
+          <w:lang w:val="en-US" w:eastAsia="ru-RU"/>
+          <w14:ligatures w14:val="none"/>
+        </w:rPr>
+        <w:t>(x="Spiders", data=</w:t>
+      </w:r>
+      <w:proofErr w:type="spellStart"/>
+      <w:r>
+        <w:rPr>
+          <w:rFonts w:ascii="Arial" w:eastAsia="Times New Roman" w:hAnsi="Arial" w:cs="Arial"/>
+          <w:color w:val="000000" w:themeColor="text1"/>
+          <w:kern w:val="0"/>
+          <w:sz w:val="21"/>
+          <w:szCs w:val="21"/>
+          <w:lang w:val="en-US" w:eastAsia="ru-RU"/>
+          <w14:ligatures w14:val="none"/>
+        </w:rPr>
+        <w:t>df</w:t>
+      </w:r>
+      <w:proofErr w:type="spellEnd"/>
+      <w:r>
+        <w:rPr>
+          <w:rFonts w:ascii="Arial" w:eastAsia="Times New Roman" w:hAnsi="Arial" w:cs="Arial"/>
+          <w:color w:val="000000" w:themeColor="text1"/>
+          <w:kern w:val="0"/>
+          <w:sz w:val="21"/>
+          <w:szCs w:val="21"/>
+          <w:lang w:val="en-US" w:eastAsia="ru-RU"/>
+          <w14:ligatures w14:val="none"/>
+        </w:rPr>
+        <w:t>)</w:t>
+      </w:r>
+    </w:p>
+    <w:p>
+      <w:pPr>
+        <w:spacing w:after="0" w:line="240" w:lineRule="auto"/>
+        <w:jc w:val="both"/>
+        <w:rPr>
+          <w:rFonts w:ascii="Arial" w:eastAsia="Times New Roman" w:hAnsi="Arial" w:cs="Arial"/>
+          <w:color w:val="000000" w:themeColor="text1"/>
+          <w:kern w:val="0"/>
+          <w:sz w:val="21"/>
+          <w:szCs w:val="21"/>
+          <w:lang w:val="en-US" w:eastAsia="ru-RU"/>
+          <w14:ligatures w14:val="none"/>
+        </w:rPr>
+      </w:pPr>
+    </w:p>
+    <w:p>
+      <w:pPr>
+        <w:spacing w:after="0" w:line="240" w:lineRule="auto"/>
+        <w:jc w:val="both"/>
+        <w:rPr>
+          <w:rFonts w:ascii="Arial" w:eastAsia="Times New Roman" w:hAnsi="Arial" w:cs="Arial"/>
+          <w:color w:val="000000" w:themeColor="text1"/>
+          <w:kern w:val="0"/>
+          <w:sz w:val="21"/>
+          <w:szCs w:val="21"/>
+          <w:lang w:val="en-US" w:eastAsia="ru-RU"/>
+          <w14:ligatures w14:val="none"/>
+        </w:rPr>
+      </w:pPr>
+      <w:r>
+        <w:rPr>
+          <w:rFonts w:ascii="Arial" w:eastAsia="Times New Roman" w:hAnsi="Arial" w:cs="Arial"/>
+          <w:color w:val="000000" w:themeColor="text1"/>
+          <w:kern w:val="0"/>
+          <w:sz w:val="21"/>
+          <w:szCs w:val="21"/>
+          <w:lang w:val="en-US" w:eastAsia="ru-RU"/>
+          <w14:ligatures w14:val="none"/>
+        </w:rPr>
+        <w:t># Display the plot</w:t>
+      </w:r>
+    </w:p>
+    <w:p>
+      <w:pPr>
+        <w:spacing w:after="0" w:line="240" w:lineRule="auto"/>
+        <w:jc w:val="both"/>
+        <w:rPr>
+          <w:rFonts w:ascii="Arial" w:eastAsia="Times New Roman" w:hAnsi="Arial" w:cs="Arial"/>
+          <w:color w:val="000000" w:themeColor="text1"/>
+          <w:kern w:val="0"/>
+          <w:sz w:val="21"/>
+          <w:szCs w:val="21"/>
+          <w:lang w:val="en-US" w:eastAsia="ru-RU"/>
+          <w14:ligatures w14:val="none"/>
+        </w:rPr>
+      </w:pPr>
+      <w:proofErr w:type="spellStart"/>
+      <w:proofErr w:type="gramStart"/>
+      <w:r>
+        <w:rPr>
+          <w:rFonts w:ascii="Arial" w:eastAsia="Times New Roman" w:hAnsi="Arial" w:cs="Arial"/>
+          <w:color w:val="000000" w:themeColor="text1"/>
+          <w:kern w:val="0"/>
+          <w:sz w:val="21"/>
+          <w:szCs w:val="21"/>
+          <w:lang w:val="en-US" w:eastAsia="ru-RU"/>
+          <w14:ligatures w14:val="none"/>
+        </w:rPr>
+        <w:t>plt.show</w:t>
+      </w:r>
+      <w:proofErr w:type="spellEnd"/>
+      <w:proofErr w:type="gramEnd"/>
+      <w:r>
+        <w:rPr>
+          <w:rFonts w:ascii="Arial" w:eastAsia="Times New Roman" w:hAnsi="Arial" w:cs="Arial"/>
+          <w:color w:val="000000" w:themeColor="text1"/>
+          <w:kern w:val="0"/>
+          <w:sz w:val="21"/>
+          <w:szCs w:val="21"/>
+          <w:lang w:val="en-US" w:eastAsia="ru-RU"/>
+          <w14:ligatures w14:val="none"/>
+        </w:rPr>
+        <w:t>()</w:t>
+      </w:r>
+    </w:p>
+    <w:p>
+      <w:pPr>
+        <w:spacing w:after="0" w:line="240" w:lineRule="auto"/>
+        <w:jc w:val="both"/>
+        <w:rPr>
+          <w:rFonts w:ascii="Arial" w:eastAsia="Times New Roman" w:hAnsi="Arial" w:cs="Arial"/>
+          <w:color w:val="000000" w:themeColor="text1"/>
+          <w:kern w:val="0"/>
+          <w:sz w:val="21"/>
+          <w:szCs w:val="21"/>
+          <w:lang w:val="en-US" w:eastAsia="ru-RU"/>
+          <w14:ligatures w14:val="none"/>
+        </w:rPr>
+      </w:pPr>
+    </w:p>
+    <w:p>
+      <w:pPr>
+        <w:spacing w:after="0" w:line="240" w:lineRule="auto"/>
+        <w:jc w:val="both"/>
+        <w:rPr>
+          <w:rFonts w:ascii="Arial" w:eastAsia="Times New Roman" w:hAnsi="Arial" w:cs="Arial"/>
+          <w:color w:val="C00000"/>
+          <w:kern w:val="0"/>
+          <w:sz w:val="21"/>
+          <w:szCs w:val="21"/>
+          <w:lang w:val="en-US" w:eastAsia="ru-RU"/>
+          <w14:ligatures w14:val="none"/>
+        </w:rPr>
+      </w:pPr>
+      <w:r>
+        <w:rPr>
+          <w:rFonts w:ascii="Arial" w:eastAsia="Times New Roman" w:hAnsi="Arial" w:cs="Arial"/>
+          <w:color w:val="C00000"/>
+          <w:kern w:val="0"/>
+          <w:sz w:val="21"/>
+          <w:szCs w:val="21"/>
+          <w:lang w:val="en-US" w:eastAsia="ru-RU"/>
+          <w14:ligatures w14:val="none"/>
+        </w:rPr>
+        <w:t>________________________________________________________________________________</w:t>
+      </w:r>
+    </w:p>
+    <w:p>
+      <w:pPr>
+        <w:spacing w:after="0" w:line="240" w:lineRule="auto"/>
+        <w:jc w:val="both"/>
+        <w:rPr>
+          <w:rFonts w:ascii="Arial" w:eastAsia="Times New Roman" w:hAnsi="Arial" w:cs="Arial"/>
+          <w:color w:val="C00000"/>
+          <w:kern w:val="0"/>
+          <w:sz w:val="21"/>
+          <w:szCs w:val="21"/>
+          <w:lang w:val="en-US" w:eastAsia="ru-RU"/>
+          <w14:ligatures w14:val="none"/>
+        </w:rPr>
+      </w:pPr>
+    </w:p>
+    <w:p>
+      <w:pPr>
+        <w:spacing w:after="0" w:line="240" w:lineRule="auto"/>
+        <w:jc w:val="both"/>
+        <w:rPr>
+          <w:rFonts w:ascii="Arial" w:eastAsia="Times New Roman" w:hAnsi="Arial" w:cs="Arial"/>
+          <w:color w:val="C00000"/>
+          <w:kern w:val="0"/>
+          <w:sz w:val="21"/>
+          <w:szCs w:val="21"/>
+          <w:lang w:val="en-US" w:eastAsia="ru-RU"/>
+          <w14:ligatures w14:val="none"/>
+        </w:rPr>
+      </w:pPr>
+    </w:p>
+    <w:p>
+      <w:pPr>
+        <w:spacing w:after="0" w:line="240" w:lineRule="auto"/>
+        <w:jc w:val="both"/>
+        <w:rPr>
+          <w:rFonts w:ascii="Arial" w:eastAsia="Times New Roman" w:hAnsi="Arial" w:cs="Arial"/>
+          <w:color w:val="C00000"/>
+          <w:kern w:val="0"/>
+          <w:sz w:val="21"/>
+          <w:szCs w:val="21"/>
+          <w:lang w:val="en-US" w:eastAsia="ru-RU"/>
+          <w14:ligatures w14:val="none"/>
+        </w:rPr>
+      </w:pPr>
+    </w:p>
+    <w:p>
+      <w:pPr>
+        <w:spacing w:after="0" w:line="240" w:lineRule="auto"/>
+        <w:jc w:val="both"/>
+        <w:rPr>
+          <w:rFonts w:ascii="Arial" w:eastAsia="Times New Roman" w:hAnsi="Arial" w:cs="Arial"/>
+          <w:color w:val="C00000"/>
+          <w:kern w:val="0"/>
+          <w:sz w:val="21"/>
+          <w:szCs w:val="21"/>
+          <w:lang w:val="en-US" w:eastAsia="ru-RU"/>
+          <w14:ligatures w14:val="none"/>
+        </w:rPr>
+      </w:pPr>
+    </w:p>
+    <w:p>
+      <w:pPr>
+        <w:spacing w:after="0" w:line="240" w:lineRule="auto"/>
+        <w:rPr>
+          <w:rFonts w:ascii="Arial" w:eastAsia="Times New Roman" w:hAnsi="Arial" w:cs="Arial"/>
+          <w:color w:val="000000" w:themeColor="text1"/>
+          <w:kern w:val="0"/>
+          <w:sz w:val="21"/>
+          <w:szCs w:val="21"/>
+          <w:lang w:val="en-US" w:eastAsia="ru-RU"/>
+          <w14:ligatures w14:val="none"/>
+        </w:rPr>
+      </w:pPr>
+    </w:p>
+    <w:p>
+      <w:pPr>
+        <w:rPr>
+          <w:color w:val="000000" w:themeColor="text1"/>
+          <w:lang w:val="en-US"/>
+        </w:rPr>
+      </w:pPr>
+    </w:p>
+    <w:p>
+      <w:pPr>
+        <w:rPr>
+          <w:color w:val="000000" w:themeColor="text1"/>
           <w:lang w:val="en-US"/>
         </w:rPr>
       </w:pPr>
@@ -1292,6 +3709,155 @@
     </w:lvl>
   </w:abstractNum>
   <w:abstractNum w:abstractNumId="1" w15:restartNumberingAfterBreak="0">
+    <w:nsid w:val="10E732C5"/>
+    <w:multiLevelType w:val="multilevel"/>
+    <w:tmpl w:val="DACEA0D6"/>
+    <w:lvl w:ilvl="0">
+      <w:start w:val="1"/>
+      <w:numFmt w:val="bullet"/>
+      <w:lvlText w:val=""/>
+      <w:lvlJc w:val="left"/>
+      <w:pPr>
+        <w:tabs>
+          <w:tab w:val="num" w:pos="720"/>
+        </w:tabs>
+        <w:ind w:left="720" w:hanging="360"/>
+      </w:pPr>
+      <w:rPr>
+        <w:rFonts w:ascii="Symbol" w:hAnsi="Symbol" w:hint="default"/>
+        <w:sz w:val="20"/>
+      </w:rPr>
+    </w:lvl>
+    <w:lvl w:ilvl="1" w:tentative="1">
+      <w:start w:val="1"/>
+      <w:numFmt w:val="bullet"/>
+      <w:lvlText w:val="o"/>
+      <w:lvlJc w:val="left"/>
+      <w:pPr>
+        <w:tabs>
+          <w:tab w:val="num" w:pos="1440"/>
+        </w:tabs>
+        <w:ind w:left="1440" w:hanging="360"/>
+      </w:pPr>
+      <w:rPr>
+        <w:rFonts w:ascii="Courier New" w:hAnsi="Courier New" w:hint="default"/>
+        <w:sz w:val="20"/>
+      </w:rPr>
+    </w:lvl>
+    <w:lvl w:ilvl="2" w:tentative="1">
+      <w:start w:val="1"/>
+      <w:numFmt w:val="bullet"/>
+      <w:lvlText w:val=""/>
+      <w:lvlJc w:val="left"/>
+      <w:pPr>
+        <w:tabs>
+          <w:tab w:val="num" w:pos="2160"/>
+        </w:tabs>
+        <w:ind w:left="2160" w:hanging="360"/>
+      </w:pPr>
+      <w:rPr>
+        <w:rFonts w:ascii="Wingdings" w:hAnsi="Wingdings" w:hint="default"/>
+        <w:sz w:val="20"/>
+      </w:rPr>
+    </w:lvl>
+    <w:lvl w:ilvl="3" w:tentative="1">
+      <w:start w:val="1"/>
+      <w:numFmt w:val="bullet"/>
+      <w:lvlText w:val=""/>
+      <w:lvlJc w:val="left"/>
+      <w:pPr>
+        <w:tabs>
+          <w:tab w:val="num" w:pos="2880"/>
+        </w:tabs>
+        <w:ind w:left="2880" w:hanging="360"/>
+      </w:pPr>
+      <w:rPr>
+        <w:rFonts w:ascii="Wingdings" w:hAnsi="Wingdings" w:hint="default"/>
+        <w:sz w:val="20"/>
+      </w:rPr>
+    </w:lvl>
+    <w:lvl w:ilvl="4" w:tentative="1">
+      <w:start w:val="1"/>
+      <w:numFmt w:val="bullet"/>
+      <w:lvlText w:val=""/>
+      <w:lvlJc w:val="left"/>
+      <w:pPr>
+        <w:tabs>
+          <w:tab w:val="num" w:pos="3600"/>
+        </w:tabs>
+        <w:ind w:left="3600" w:hanging="360"/>
+      </w:pPr>
+      <w:rPr>
+        <w:rFonts w:ascii="Wingdings" w:hAnsi="Wingdings" w:hint="default"/>
+        <w:sz w:val="20"/>
+      </w:rPr>
+    </w:lvl>
+    <w:lvl w:ilvl="5" w:tentative="1">
+      <w:start w:val="1"/>
+      <w:numFmt w:val="bullet"/>
+      <w:lvlText w:val=""/>
+      <w:lvlJc w:val="left"/>
+      <w:pPr>
+        <w:tabs>
+          <w:tab w:val="num" w:pos="4320"/>
+        </w:tabs>
+        <w:ind w:left="4320" w:hanging="360"/>
+      </w:pPr>
+      <w:rPr>
+        <w:rFonts w:ascii="Wingdings" w:hAnsi="Wingdings" w:hint="default"/>
+        <w:sz w:val="20"/>
+      </w:rPr>
+    </w:lvl>
+    <w:lvl w:ilvl="6" w:tentative="1">
+      <w:start w:val="1"/>
+      <w:numFmt w:val="bullet"/>
+      <w:lvlText w:val=""/>
+      <w:lvlJc w:val="left"/>
+      <w:pPr>
+        <w:tabs>
+          <w:tab w:val="num" w:pos="5040"/>
+        </w:tabs>
+        <w:ind w:left="5040" w:hanging="360"/>
+      </w:pPr>
+      <w:rPr>
+        <w:rFonts w:ascii="Wingdings" w:hAnsi="Wingdings" w:hint="default"/>
+        <w:sz w:val="20"/>
+      </w:rPr>
+    </w:lvl>
+    <w:lvl w:ilvl="7" w:tentative="1">
+      <w:start w:val="1"/>
+      <w:numFmt w:val="bullet"/>
+      <w:lvlText w:val=""/>
+      <w:lvlJc w:val="left"/>
+      <w:pPr>
+        <w:tabs>
+          <w:tab w:val="num" w:pos="5760"/>
+        </w:tabs>
+        <w:ind w:left="5760" w:hanging="360"/>
+      </w:pPr>
+      <w:rPr>
+        <w:rFonts w:ascii="Wingdings" w:hAnsi="Wingdings" w:hint="default"/>
+        <w:sz w:val="20"/>
+      </w:rPr>
+    </w:lvl>
+    <w:lvl w:ilvl="8" w:tentative="1">
+      <w:start w:val="1"/>
+      <w:numFmt w:val="bullet"/>
+      <w:lvlText w:val=""/>
+      <w:lvlJc w:val="left"/>
+      <w:pPr>
+        <w:tabs>
+          <w:tab w:val="num" w:pos="6480"/>
+        </w:tabs>
+        <w:ind w:left="6480" w:hanging="360"/>
+      </w:pPr>
+      <w:rPr>
+        <w:rFonts w:ascii="Wingdings" w:hAnsi="Wingdings" w:hint="default"/>
+        <w:sz w:val="20"/>
+      </w:rPr>
+    </w:lvl>
+  </w:abstractNum>
+  <w:abstractNum w:abstractNumId="2" w15:restartNumberingAfterBreak="0">
     <w:nsid w:val="18C861BC"/>
     <w:multiLevelType w:val="multilevel"/>
     <w:tmpl w:val="5DA0547E"/>
@@ -1440,7 +4006,7 @@
       </w:rPr>
     </w:lvl>
   </w:abstractNum>
-  <w:abstractNum w:abstractNumId="2" w15:restartNumberingAfterBreak="0">
+  <w:abstractNum w:abstractNumId="3" w15:restartNumberingAfterBreak="0">
     <w:nsid w:val="207608F6"/>
     <w:multiLevelType w:val="multilevel"/>
     <w:tmpl w:val="CD48EA42"/>
@@ -1589,7 +4155,156 @@
       </w:rPr>
     </w:lvl>
   </w:abstractNum>
-  <w:abstractNum w:abstractNumId="3" w15:restartNumberingAfterBreak="0">
+  <w:abstractNum w:abstractNumId="4" w15:restartNumberingAfterBreak="0">
+    <w:nsid w:val="38A013C6"/>
+    <w:multiLevelType w:val="multilevel"/>
+    <w:tmpl w:val="A0CC3EDE"/>
+    <w:lvl w:ilvl="0">
+      <w:start w:val="1"/>
+      <w:numFmt w:val="bullet"/>
+      <w:lvlText w:val=""/>
+      <w:lvlJc w:val="left"/>
+      <w:pPr>
+        <w:tabs>
+          <w:tab w:val="num" w:pos="720"/>
+        </w:tabs>
+        <w:ind w:left="720" w:hanging="360"/>
+      </w:pPr>
+      <w:rPr>
+        <w:rFonts w:ascii="Symbol" w:hAnsi="Symbol" w:hint="default"/>
+        <w:sz w:val="20"/>
+      </w:rPr>
+    </w:lvl>
+    <w:lvl w:ilvl="1" w:tentative="1">
+      <w:start w:val="1"/>
+      <w:numFmt w:val="bullet"/>
+      <w:lvlText w:val="o"/>
+      <w:lvlJc w:val="left"/>
+      <w:pPr>
+        <w:tabs>
+          <w:tab w:val="num" w:pos="1440"/>
+        </w:tabs>
+        <w:ind w:left="1440" w:hanging="360"/>
+      </w:pPr>
+      <w:rPr>
+        <w:rFonts w:ascii="Courier New" w:hAnsi="Courier New" w:hint="default"/>
+        <w:sz w:val="20"/>
+      </w:rPr>
+    </w:lvl>
+    <w:lvl w:ilvl="2" w:tentative="1">
+      <w:start w:val="1"/>
+      <w:numFmt w:val="bullet"/>
+      <w:lvlText w:val=""/>
+      <w:lvlJc w:val="left"/>
+      <w:pPr>
+        <w:tabs>
+          <w:tab w:val="num" w:pos="2160"/>
+        </w:tabs>
+        <w:ind w:left="2160" w:hanging="360"/>
+      </w:pPr>
+      <w:rPr>
+        <w:rFonts w:ascii="Wingdings" w:hAnsi="Wingdings" w:hint="default"/>
+        <w:sz w:val="20"/>
+      </w:rPr>
+    </w:lvl>
+    <w:lvl w:ilvl="3" w:tentative="1">
+      <w:start w:val="1"/>
+      <w:numFmt w:val="bullet"/>
+      <w:lvlText w:val=""/>
+      <w:lvlJc w:val="left"/>
+      <w:pPr>
+        <w:tabs>
+          <w:tab w:val="num" w:pos="2880"/>
+        </w:tabs>
+        <w:ind w:left="2880" w:hanging="360"/>
+      </w:pPr>
+      <w:rPr>
+        <w:rFonts w:ascii="Wingdings" w:hAnsi="Wingdings" w:hint="default"/>
+        <w:sz w:val="20"/>
+      </w:rPr>
+    </w:lvl>
+    <w:lvl w:ilvl="4" w:tentative="1">
+      <w:start w:val="1"/>
+      <w:numFmt w:val="bullet"/>
+      <w:lvlText w:val=""/>
+      <w:lvlJc w:val="left"/>
+      <w:pPr>
+        <w:tabs>
+          <w:tab w:val="num" w:pos="3600"/>
+        </w:tabs>
+        <w:ind w:left="3600" w:hanging="360"/>
+      </w:pPr>
+      <w:rPr>
+        <w:rFonts w:ascii="Wingdings" w:hAnsi="Wingdings" w:hint="default"/>
+        <w:sz w:val="20"/>
+      </w:rPr>
+    </w:lvl>
+    <w:lvl w:ilvl="5" w:tentative="1">
+      <w:start w:val="1"/>
+      <w:numFmt w:val="bullet"/>
+      <w:lvlText w:val=""/>
+      <w:lvlJc w:val="left"/>
+      <w:pPr>
+        <w:tabs>
+          <w:tab w:val="num" w:pos="4320"/>
+        </w:tabs>
+        <w:ind w:left="4320" w:hanging="360"/>
+      </w:pPr>
+      <w:rPr>
+        <w:rFonts w:ascii="Wingdings" w:hAnsi="Wingdings" w:hint="default"/>
+        <w:sz w:val="20"/>
+      </w:rPr>
+    </w:lvl>
+    <w:lvl w:ilvl="6" w:tentative="1">
+      <w:start w:val="1"/>
+      <w:numFmt w:val="bullet"/>
+      <w:lvlText w:val=""/>
+      <w:lvlJc w:val="left"/>
+      <w:pPr>
+        <w:tabs>
+          <w:tab w:val="num" w:pos="5040"/>
+        </w:tabs>
+        <w:ind w:left="5040" w:hanging="360"/>
+      </w:pPr>
+      <w:rPr>
+        <w:rFonts w:ascii="Wingdings" w:hAnsi="Wingdings" w:hint="default"/>
+        <w:sz w:val="20"/>
+      </w:rPr>
+    </w:lvl>
+    <w:lvl w:ilvl="7" w:tentative="1">
+      <w:start w:val="1"/>
+      <w:numFmt w:val="bullet"/>
+      <w:lvlText w:val=""/>
+      <w:lvlJc w:val="left"/>
+      <w:pPr>
+        <w:tabs>
+          <w:tab w:val="num" w:pos="5760"/>
+        </w:tabs>
+        <w:ind w:left="5760" w:hanging="360"/>
+      </w:pPr>
+      <w:rPr>
+        <w:rFonts w:ascii="Wingdings" w:hAnsi="Wingdings" w:hint="default"/>
+        <w:sz w:val="20"/>
+      </w:rPr>
+    </w:lvl>
+    <w:lvl w:ilvl="8" w:tentative="1">
+      <w:start w:val="1"/>
+      <w:numFmt w:val="bullet"/>
+      <w:lvlText w:val=""/>
+      <w:lvlJc w:val="left"/>
+      <w:pPr>
+        <w:tabs>
+          <w:tab w:val="num" w:pos="6480"/>
+        </w:tabs>
+        <w:ind w:left="6480" w:hanging="360"/>
+      </w:pPr>
+      <w:rPr>
+        <w:rFonts w:ascii="Wingdings" w:hAnsi="Wingdings" w:hint="default"/>
+        <w:sz w:val="20"/>
+      </w:rPr>
+    </w:lvl>
+  </w:abstractNum>
+  <w:abstractNum w:abstractNumId="5" w15:restartNumberingAfterBreak="0">
     <w:nsid w:val="5882476B"/>
     <w:multiLevelType w:val="multilevel"/>
     <w:tmpl w:val="0D2CC8F0"/>
@@ -1738,7 +4453,7 @@
       </w:rPr>
     </w:lvl>
   </w:abstractNum>
-  <w:abstractNum w:abstractNumId="4" w15:restartNumberingAfterBreak="0">
+  <w:abstractNum w:abstractNumId="6" w15:restartNumberingAfterBreak="0">
     <w:nsid w:val="6A754B67"/>
     <w:multiLevelType w:val="multilevel"/>
     <w:tmpl w:val="03705BDC"/>
@@ -1888,19 +4603,25 @@
     </w:lvl>
   </w:abstractNum>
   <w:num w:numId="1" w16cid:durableId="1799642673">
-    <w:abstractNumId w:val="1"/>
+    <w:abstractNumId w:val="2"/>
   </w:num>
   <w:num w:numId="2" w16cid:durableId="399058196">
-    <w:abstractNumId w:val="3"/>
+    <w:abstractNumId w:val="5"/>
   </w:num>
   <w:num w:numId="3" w16cid:durableId="1367104292">
-    <w:abstractNumId w:val="4"/>
+    <w:abstractNumId w:val="6"/>
   </w:num>
   <w:num w:numId="4" w16cid:durableId="1040977672">
     <w:abstractNumId w:val="0"/>
   </w:num>
   <w:num w:numId="5" w16cid:durableId="1078747737">
-    <w:abstractNumId w:val="2"/>
+    <w:abstractNumId w:val="3"/>
+  </w:num>
+  <w:num w:numId="6" w16cid:durableId="1660843011">
+    <w:abstractNumId w:val="1"/>
+  </w:num>
+  <w:num w:numId="7" w16cid:durableId="436608304">
+    <w:abstractNumId w:val="4"/>
   </w:num>
 </w:numbering>
 </file>
@@ -2333,7 +5054,6 @@
     <w:next w:val="a"/>
     <w:link w:val="20"/>
     <w:uiPriority w:val="9"/>
-    <w:semiHidden/>
     <w:unhideWhenUsed/>
     <w:qFormat/>
     <w:rsid w:val="000018AE"/>
@@ -2356,7 +5076,6 @@
     <w:next w:val="a"/>
     <w:link w:val="30"/>
     <w:uiPriority w:val="9"/>
-    <w:semiHidden/>
     <w:unhideWhenUsed/>
     <w:qFormat/>
     <w:rsid w:val="000018AE"/>
@@ -2549,7 +5268,6 @@
     <w:basedOn w:val="a0"/>
     <w:link w:val="2"/>
     <w:uiPriority w:val="9"/>
-    <w:semiHidden/>
     <w:rsid w:val="000018AE"/>
     <w:rPr>
       <w:rFonts w:asciiTheme="majorHAnsi" w:eastAsiaTheme="majorEastAsia" w:hAnsiTheme="majorHAnsi" w:cstheme="majorBidi"/>
@@ -2563,7 +5281,6 @@
     <w:basedOn w:val="a0"/>
     <w:link w:val="3"/>
     <w:uiPriority w:val="9"/>
-    <w:semiHidden/>
     <w:rsid w:val="000018AE"/>
     <w:rPr>
       <w:rFonts w:eastAsiaTheme="majorEastAsia" w:cstheme="majorBidi"/>
@@ -2855,6 +5572,23 @@
       <w:rFonts w:ascii="Courier New" w:eastAsia="Times New Roman" w:hAnsi="Courier New" w:cs="Courier New"/>
       <w:sz w:val="20"/>
       <w:szCs w:val="20"/>
+    </w:rPr>
+  </w:style>
+  <w:style w:type="paragraph" w:styleId="ae">
+    <w:name w:val="Normal (Web)"/>
+    <w:basedOn w:val="a"/>
+    <w:uiPriority w:val="99"/>
+    <w:semiHidden/>
+    <w:unhideWhenUsed/>
+    <w:rsid w:val="00DA0F0D"/>
+    <w:pPr>
+      <w:spacing w:before="100" w:beforeAutospacing="1" w:after="100" w:afterAutospacing="1" w:line="240" w:lineRule="auto"/>
+    </w:pPr>
+    <w:rPr>
+      <w:rFonts w:ascii="Times New Roman" w:eastAsia="Times New Roman" w:hAnsi="Times New Roman" w:cs="Times New Roman"/>
+      <w:kern w:val="0"/>
+      <w:lang w:eastAsia="ru-RU"/>
+      <w14:ligatures w14:val="none"/>
     </w:rPr>
   </w:style>
 </w:styles>

</xml_diff>